<commit_message>
Pedestrian Counts and Bus Stops API update - update colour of first map to green
</commit_message>
<xml_diff>
--- a/datascience/documentation/Instructions for ODSQL_API_v2.1_2024.docx
+++ b/datascience/documentation/Instructions for ODSQL_API_v2.1_2024.docx
@@ -1,6 +1,6 @@
 
 <file path=word/document.xml><?xml version="1.0" encoding="utf-8"?>
-<w:document xmlns:wpc="http://schemas.microsoft.com/office/word/2010/wordprocessingCanvas" xmlns:cx="http://schemas.microsoft.com/office/drawing/2014/chartex" xmlns:cx1="http://schemas.microsoft.com/office/drawing/2015/9/8/chartex" xmlns:cx2="http://schemas.microsoft.com/office/drawing/2015/10/21/chartex" xmlns:cx3="http://schemas.microsoft.com/office/drawing/2016/5/9/chartex" xmlns:cx4="http://schemas.microsoft.com/office/drawing/2016/5/10/chartex" xmlns:cx5="http://schemas.microsoft.com/office/drawing/2016/5/11/chartex" xmlns:cx6="http://schemas.microsoft.com/office/drawing/2016/5/12/chartex" xmlns:cx7="http://schemas.microsoft.com/office/drawing/2016/5/13/chartex" xmlns:cx8="http://schemas.microsoft.com/office/drawing/2016/5/14/chartex" xmlns:mc="http://schemas.openxmlformats.org/markup-compatibility/2006" xmlns:aink="http://schemas.microsoft.com/office/drawing/2016/ink" xmlns:am3d="http://schemas.microsoft.com/office/drawing/2017/model3d" xmlns:o="urn:schemas-microsoft-com:office:office" xmlns:oel="http://schemas.microsoft.com/office/2019/extlst" xmlns:r="http://schemas.openxmlformats.org/officeDocument/2006/relationships" xmlns:m="http://schemas.openxmlformats.org/officeDocument/2006/math" xmlns:v="urn:schemas-microsoft-com:vml" xmlns:wp14="http://schemas.microsoft.com/office/word/2010/wordprocessingDrawing" xmlns:wp="http://schemas.openxmlformats.org/drawingml/2006/wordprocessingDrawing" xmlns:w10="urn:schemas-microsoft-com:office:word" xmlns:w="http://schemas.openxmlformats.org/wordprocessingml/2006/main" xmlns:w14="http://schemas.microsoft.com/office/word/2010/wordml" xmlns:w15="http://schemas.microsoft.com/office/word/2012/wordml" xmlns:w16cex="http://schemas.microsoft.com/office/word/2018/wordml/cex" xmlns:w16cid="http://schemas.microsoft.com/office/word/2016/wordml/cid" xmlns:w16="http://schemas.microsoft.com/office/word/2018/wordml" xmlns:w16sdtdh="http://schemas.microsoft.com/office/word/2020/wordml/sdtdatahash" xmlns:w16se="http://schemas.microsoft.com/office/word/2015/wordml/symex" xmlns:wpg="http://schemas.microsoft.com/office/word/2010/wordprocessingGroup" xmlns:wpi="http://schemas.microsoft.com/office/word/2010/wordprocessingInk" xmlns:wne="http://schemas.microsoft.com/office/word/2006/wordml" xmlns:wps="http://schemas.microsoft.com/office/word/2010/wordprocessingShape" mc:Ignorable="w14 w15 w16se w16cid w16 w16cex w16sdtdh wp14">
+<w:document xmlns:wpc="http://schemas.microsoft.com/office/word/2010/wordprocessingCanvas" xmlns:cx="http://schemas.microsoft.com/office/drawing/2014/chartex" xmlns:cx1="http://schemas.microsoft.com/office/drawing/2015/9/8/chartex" xmlns:cx2="http://schemas.microsoft.com/office/drawing/2015/10/21/chartex" xmlns:cx3="http://schemas.microsoft.com/office/drawing/2016/5/9/chartex" xmlns:cx4="http://schemas.microsoft.com/office/drawing/2016/5/10/chartex" xmlns:cx5="http://schemas.microsoft.com/office/drawing/2016/5/11/chartex" xmlns:cx6="http://schemas.microsoft.com/office/drawing/2016/5/12/chartex" xmlns:cx7="http://schemas.microsoft.com/office/drawing/2016/5/13/chartex" xmlns:cx8="http://schemas.microsoft.com/office/drawing/2016/5/14/chartex" xmlns:mc="http://schemas.openxmlformats.org/markup-compatibility/2006" xmlns:aink="http://schemas.microsoft.com/office/drawing/2016/ink" xmlns:am3d="http://schemas.microsoft.com/office/drawing/2017/model3d" xmlns:o="urn:schemas-microsoft-com:office:office" xmlns:oel="http://schemas.microsoft.com/office/2019/extlst" xmlns:r="http://schemas.openxmlformats.org/officeDocument/2006/relationships" xmlns:m="http://schemas.openxmlformats.org/officeDocument/2006/math" xmlns:v="urn:schemas-microsoft-com:vml" xmlns:wp14="http://schemas.microsoft.com/office/word/2010/wordprocessingDrawing" xmlns:wp="http://schemas.openxmlformats.org/drawingml/2006/wordprocessingDrawing" xmlns:w10="urn:schemas-microsoft-com:office:word" xmlns:w="http://schemas.openxmlformats.org/wordprocessingml/2006/main" xmlns:w14="http://schemas.microsoft.com/office/word/2010/wordml" xmlns:w15="http://schemas.microsoft.com/office/word/2012/wordml" xmlns:w16cex="http://schemas.microsoft.com/office/word/2018/wordml/cex" xmlns:w16cid="http://schemas.microsoft.com/office/word/2016/wordml/cid" xmlns:w16="http://schemas.microsoft.com/office/word/2018/wordml" xmlns:w16du="http://schemas.microsoft.com/office/word/2023/wordml/word16du" xmlns:w16sdtdh="http://schemas.microsoft.com/office/word/2020/wordml/sdtdatahash" xmlns:w16se="http://schemas.microsoft.com/office/word/2015/wordml/symex" xmlns:wpg="http://schemas.microsoft.com/office/word/2010/wordprocessingGroup" xmlns:wpi="http://schemas.microsoft.com/office/word/2010/wordprocessingInk" xmlns:wne="http://schemas.microsoft.com/office/word/2006/wordml" xmlns:wps="http://schemas.microsoft.com/office/word/2010/wordprocessingShape" mc:Ignorable="w14 w15 w16se w16cid w16 w16cex w16sdtdh w16du wp14">
   <w:body>
     <w:sdt>
       <w:sdtPr>
@@ -77,15 +77,11 @@
         <w:jc w:val="center"/>
       </w:pPr>
       <w:r>
-        <w:rPr>
-          <w:noProof/>
-          <w:lang w:eastAsia="zh-CN"/>
-        </w:rPr>
         <w:drawing>
-          <wp:inline distT="0" distB="0" distL="0" distR="0" wp14:anchorId="2538E8C6" wp14:editId="0B7F9893">
-            <wp:extent cx="4393975" cy="1264939"/>
-            <wp:effectExtent l="0" t="0" r="635" b="5080"/>
-            <wp:docPr id="1973102808" name="Picture 13" descr="A screenshot of a computer&#10;&#10;Description automatically generated"/>
+          <wp:inline distT="0" distB="0" distL="0" distR="0" wp14:anchorId="28F5E93E" wp14:editId="3F372533">
+            <wp:extent cx="6584220" cy="1821180"/>
+            <wp:effectExtent l="0" t="0" r="7620" b="7620"/>
+            <wp:docPr id="1603661422" name="Picture 1"/>
             <wp:cNvGraphicFramePr>
               <a:graphicFrameLocks xmlns:a="http://schemas.openxmlformats.org/drawingml/2006/main" noChangeAspect="1"/>
             </wp:cNvGraphicFramePr>
@@ -93,29 +89,30 @@
               <a:graphicData uri="http://schemas.openxmlformats.org/drawingml/2006/picture">
                 <pic:pic xmlns:pic="http://schemas.openxmlformats.org/drawingml/2006/picture">
                   <pic:nvPicPr>
-                    <pic:cNvPr id="1973102808" name="Picture 13" descr="A screenshot of a computer&#10;&#10;Description automatically generated"/>
+                    <pic:cNvPr id="1603661422" name=""/>
                     <pic:cNvPicPr/>
                   </pic:nvPicPr>
-                  <pic:blipFill>
-                    <a:blip r:embed="rId12">
-                      <a:extLst>
-                        <a:ext uri="{28A0092B-C50C-407E-A947-70E740481C1C}">
-                          <a14:useLocalDpi xmlns:a14="http://schemas.microsoft.com/office/drawing/2010/main" val="0"/>
-                        </a:ext>
-                      </a:extLst>
-                    </a:blip>
-                    <a:stretch>
-                      <a:fillRect/>
-                    </a:stretch>
+                  <pic:blipFill rotWithShape="1">
+                    <a:blip r:embed="rId12"/>
+                    <a:srcRect t="18321"/>
+                    <a:stretch/>
                   </pic:blipFill>
-                  <pic:spPr>
+                  <pic:spPr bwMode="auto">
                     <a:xfrm>
                       <a:off x="0" y="0"/>
-                      <a:ext cx="4472936" cy="1287670"/>
+                      <a:ext cx="6608908" cy="1828009"/>
                     </a:xfrm>
                     <a:prstGeom prst="rect">
                       <a:avLst/>
                     </a:prstGeom>
+                    <a:ln>
+                      <a:noFill/>
+                    </a:ln>
+                    <a:extLst>
+                      <a:ext uri="{53640926-AAD7-44D8-BBD7-CCE9431645EC}">
+                        <a14:shadowObscured xmlns:a14="http://schemas.microsoft.com/office/drawing/2010/main"/>
+                      </a:ext>
+                    </a:extLst>
                   </pic:spPr>
                 </pic:pic>
               </a:graphicData>
@@ -339,14 +336,13 @@
       </w:pPr>
       <w:r>
         <w:rPr>
-          <w:noProof/>
           <w:lang w:eastAsia="zh-CN"/>
         </w:rPr>
         <w:drawing>
-          <wp:inline distT="0" distB="0" distL="0" distR="0" wp14:anchorId="6AEA87F9" wp14:editId="0D99BCFF">
-            <wp:extent cx="4741933" cy="3753267"/>
-            <wp:effectExtent l="0" t="0" r="0" b="6350"/>
-            <wp:docPr id="2079200249" name="Picture 21"/>
+          <wp:inline distT="0" distB="0" distL="0" distR="0" wp14:anchorId="7A0052CF" wp14:editId="007E0800">
+            <wp:extent cx="7132088" cy="3352800"/>
+            <wp:effectExtent l="0" t="0" r="0" b="0"/>
+            <wp:docPr id="1233782039" name="Picture 1"/>
             <wp:cNvGraphicFramePr>
               <a:graphicFrameLocks xmlns:a="http://schemas.openxmlformats.org/drawingml/2006/main" noChangeAspect="1"/>
             </wp:cNvGraphicFramePr>
@@ -354,17 +350,11 @@
               <a:graphicData uri="http://schemas.openxmlformats.org/drawingml/2006/picture">
                 <pic:pic xmlns:pic="http://schemas.openxmlformats.org/drawingml/2006/picture">
                   <pic:nvPicPr>
-                    <pic:cNvPr id="2079200249" name="Picture 2079200249"/>
+                    <pic:cNvPr id="1233782039" name=""/>
                     <pic:cNvPicPr/>
                   </pic:nvPicPr>
                   <pic:blipFill>
-                    <a:blip r:embed="rId15" cstate="print">
-                      <a:extLst>
-                        <a:ext uri="{28A0092B-C50C-407E-A947-70E740481C1C}">
-                          <a14:useLocalDpi xmlns:a14="http://schemas.microsoft.com/office/drawing/2010/main" val="0"/>
-                        </a:ext>
-                      </a:extLst>
-                    </a:blip>
+                    <a:blip r:embed="rId15"/>
                     <a:stretch>
                       <a:fillRect/>
                     </a:stretch>
@@ -372,7 +362,7 @@
                   <pic:spPr>
                     <a:xfrm>
                       <a:off x="0" y="0"/>
-                      <a:ext cx="4778515" cy="3782222"/>
+                      <a:ext cx="7137300" cy="3355250"/>
                     </a:xfrm>
                     <a:prstGeom prst="rect">
                       <a:avLst/>
@@ -658,9 +648,13 @@
     </w:p>
     <w:p>
       <w:pPr>
-        <w:pStyle w:val="Heading1"/>
-        <w:rPr>
-          <w:rFonts w:asciiTheme="minorHAnsi" w:hAnsiTheme="minorHAnsi"/>
+        <w:jc w:val="center"/>
+        <w:rPr>
+          <w:rFonts w:eastAsia="SimSun" w:cstheme="minorHAnsi"/>
+          <w:i/>
+          <w:iCs/>
+          <w:color w:val="FF0000"/>
+          <w:lang w:eastAsia="zh-CN"/>
         </w:rPr>
       </w:pPr>
     </w:p>
@@ -918,6 +912,7 @@
         <w:rPr>
           <w:rFonts w:asciiTheme="minorHAnsi" w:hAnsiTheme="minorHAnsi"/>
         </w:rPr>
+        <w:lastRenderedPageBreak/>
         <w:t>Option 3. Using Google Cloud Secret Manager</w:t>
       </w:r>
     </w:p>
@@ -1660,6 +1655,7 @@
           <w:bCs/>
           <w:i/>
           <w:iCs/>
+          <w:noProof/>
           <w:lang w:eastAsia="zh-CN"/>
         </w:rPr>
         <w:drawing>
@@ -1715,6 +1711,7 @@
           <w:bCs/>
           <w:i/>
           <w:iCs/>
+          <w:noProof/>
           <w:lang w:eastAsia="zh-CN"/>
         </w:rPr>
         <w:lastRenderedPageBreak/>
@@ -2654,7 +2651,7 @@
 </file>
 
 <file path=word/endnotes.xml><?xml version="1.0" encoding="utf-8"?>
-<w:endnotes xmlns:wpc="http://schemas.microsoft.com/office/word/2010/wordprocessingCanvas" xmlns:cx="http://schemas.microsoft.com/office/drawing/2014/chartex" xmlns:cx1="http://schemas.microsoft.com/office/drawing/2015/9/8/chartex" xmlns:cx2="http://schemas.microsoft.com/office/drawing/2015/10/21/chartex" xmlns:cx3="http://schemas.microsoft.com/office/drawing/2016/5/9/chartex" xmlns:cx4="http://schemas.microsoft.com/office/drawing/2016/5/10/chartex" xmlns:cx5="http://schemas.microsoft.com/office/drawing/2016/5/11/chartex" xmlns:cx6="http://schemas.microsoft.com/office/drawing/2016/5/12/chartex" xmlns:cx7="http://schemas.microsoft.com/office/drawing/2016/5/13/chartex" xmlns:cx8="http://schemas.microsoft.com/office/drawing/2016/5/14/chartex" xmlns:mc="http://schemas.openxmlformats.org/markup-compatibility/2006" xmlns:aink="http://schemas.microsoft.com/office/drawing/2016/ink" xmlns:am3d="http://schemas.microsoft.com/office/drawing/2017/model3d" xmlns:o="urn:schemas-microsoft-com:office:office" xmlns:oel="http://schemas.microsoft.com/office/2019/extlst" xmlns:r="http://schemas.openxmlformats.org/officeDocument/2006/relationships" xmlns:m="http://schemas.openxmlformats.org/officeDocument/2006/math" xmlns:v="urn:schemas-microsoft-com:vml" xmlns:wp14="http://schemas.microsoft.com/office/word/2010/wordprocessingDrawing" xmlns:wp="http://schemas.openxmlformats.org/drawingml/2006/wordprocessingDrawing" xmlns:w10="urn:schemas-microsoft-com:office:word" xmlns:w="http://schemas.openxmlformats.org/wordprocessingml/2006/main" xmlns:w14="http://schemas.microsoft.com/office/word/2010/wordml" xmlns:w15="http://schemas.microsoft.com/office/word/2012/wordml" xmlns:w16cex="http://schemas.microsoft.com/office/word/2018/wordml/cex" xmlns:w16cid="http://schemas.microsoft.com/office/word/2016/wordml/cid" xmlns:w16="http://schemas.microsoft.com/office/word/2018/wordml" xmlns:w16sdtdh="http://schemas.microsoft.com/office/word/2020/wordml/sdtdatahash" xmlns:w16se="http://schemas.microsoft.com/office/word/2015/wordml/symex" xmlns:wpg="http://schemas.microsoft.com/office/word/2010/wordprocessingGroup" xmlns:wpi="http://schemas.microsoft.com/office/word/2010/wordprocessingInk" xmlns:wne="http://schemas.microsoft.com/office/word/2006/wordml" xmlns:wps="http://schemas.microsoft.com/office/word/2010/wordprocessingShape" mc:Ignorable="w14 w15 w16se w16cid w16 w16cex w16sdtdh wp14">
+<w:endnotes xmlns:wpc="http://schemas.microsoft.com/office/word/2010/wordprocessingCanvas" xmlns:cx="http://schemas.microsoft.com/office/drawing/2014/chartex" xmlns:cx1="http://schemas.microsoft.com/office/drawing/2015/9/8/chartex" xmlns:cx2="http://schemas.microsoft.com/office/drawing/2015/10/21/chartex" xmlns:cx3="http://schemas.microsoft.com/office/drawing/2016/5/9/chartex" xmlns:cx4="http://schemas.microsoft.com/office/drawing/2016/5/10/chartex" xmlns:cx5="http://schemas.microsoft.com/office/drawing/2016/5/11/chartex" xmlns:cx6="http://schemas.microsoft.com/office/drawing/2016/5/12/chartex" xmlns:cx7="http://schemas.microsoft.com/office/drawing/2016/5/13/chartex" xmlns:cx8="http://schemas.microsoft.com/office/drawing/2016/5/14/chartex" xmlns:mc="http://schemas.openxmlformats.org/markup-compatibility/2006" xmlns:aink="http://schemas.microsoft.com/office/drawing/2016/ink" xmlns:am3d="http://schemas.microsoft.com/office/drawing/2017/model3d" xmlns:o="urn:schemas-microsoft-com:office:office" xmlns:oel="http://schemas.microsoft.com/office/2019/extlst" xmlns:r="http://schemas.openxmlformats.org/officeDocument/2006/relationships" xmlns:m="http://schemas.openxmlformats.org/officeDocument/2006/math" xmlns:v="urn:schemas-microsoft-com:vml" xmlns:wp14="http://schemas.microsoft.com/office/word/2010/wordprocessingDrawing" xmlns:wp="http://schemas.openxmlformats.org/drawingml/2006/wordprocessingDrawing" xmlns:w10="urn:schemas-microsoft-com:office:word" xmlns:w="http://schemas.openxmlformats.org/wordprocessingml/2006/main" xmlns:w14="http://schemas.microsoft.com/office/word/2010/wordml" xmlns:w15="http://schemas.microsoft.com/office/word/2012/wordml" xmlns:w16cex="http://schemas.microsoft.com/office/word/2018/wordml/cex" xmlns:w16cid="http://schemas.microsoft.com/office/word/2016/wordml/cid" xmlns:w16="http://schemas.microsoft.com/office/word/2018/wordml" xmlns:w16du="http://schemas.microsoft.com/office/word/2023/wordml/word16du" xmlns:w16sdtdh="http://schemas.microsoft.com/office/word/2020/wordml/sdtdatahash" xmlns:w16se="http://schemas.microsoft.com/office/word/2015/wordml/symex" xmlns:wpg="http://schemas.microsoft.com/office/word/2010/wordprocessingGroup" xmlns:wpi="http://schemas.microsoft.com/office/word/2010/wordprocessingInk" xmlns:wne="http://schemas.microsoft.com/office/word/2006/wordml" xmlns:wps="http://schemas.microsoft.com/office/word/2010/wordprocessingShape" mc:Ignorable="w14 w15 w16se w16cid w16 w16cex w16sdtdh w16du wp14">
   <w:endnote w:type="separator" w:id="-1">
     <w:p>
       <w:pPr>
@@ -2679,7 +2676,7 @@
 </file>
 
 <file path=word/footnotes.xml><?xml version="1.0" encoding="utf-8"?>
-<w:footnotes xmlns:wpc="http://schemas.microsoft.com/office/word/2010/wordprocessingCanvas" xmlns:cx="http://schemas.microsoft.com/office/drawing/2014/chartex" xmlns:cx1="http://schemas.microsoft.com/office/drawing/2015/9/8/chartex" xmlns:cx2="http://schemas.microsoft.com/office/drawing/2015/10/21/chartex" xmlns:cx3="http://schemas.microsoft.com/office/drawing/2016/5/9/chartex" xmlns:cx4="http://schemas.microsoft.com/office/drawing/2016/5/10/chartex" xmlns:cx5="http://schemas.microsoft.com/office/drawing/2016/5/11/chartex" xmlns:cx6="http://schemas.microsoft.com/office/drawing/2016/5/12/chartex" xmlns:cx7="http://schemas.microsoft.com/office/drawing/2016/5/13/chartex" xmlns:cx8="http://schemas.microsoft.com/office/drawing/2016/5/14/chartex" xmlns:mc="http://schemas.openxmlformats.org/markup-compatibility/2006" xmlns:aink="http://schemas.microsoft.com/office/drawing/2016/ink" xmlns:am3d="http://schemas.microsoft.com/office/drawing/2017/model3d" xmlns:o="urn:schemas-microsoft-com:office:office" xmlns:oel="http://schemas.microsoft.com/office/2019/extlst" xmlns:r="http://schemas.openxmlformats.org/officeDocument/2006/relationships" xmlns:m="http://schemas.openxmlformats.org/officeDocument/2006/math" xmlns:v="urn:schemas-microsoft-com:vml" xmlns:wp14="http://schemas.microsoft.com/office/word/2010/wordprocessingDrawing" xmlns:wp="http://schemas.openxmlformats.org/drawingml/2006/wordprocessingDrawing" xmlns:w10="urn:schemas-microsoft-com:office:word" xmlns:w="http://schemas.openxmlformats.org/wordprocessingml/2006/main" xmlns:w14="http://schemas.microsoft.com/office/word/2010/wordml" xmlns:w15="http://schemas.microsoft.com/office/word/2012/wordml" xmlns:w16cex="http://schemas.microsoft.com/office/word/2018/wordml/cex" xmlns:w16cid="http://schemas.microsoft.com/office/word/2016/wordml/cid" xmlns:w16="http://schemas.microsoft.com/office/word/2018/wordml" xmlns:w16sdtdh="http://schemas.microsoft.com/office/word/2020/wordml/sdtdatahash" xmlns:w16se="http://schemas.microsoft.com/office/word/2015/wordml/symex" xmlns:wpg="http://schemas.microsoft.com/office/word/2010/wordprocessingGroup" xmlns:wpi="http://schemas.microsoft.com/office/word/2010/wordprocessingInk" xmlns:wne="http://schemas.microsoft.com/office/word/2006/wordml" xmlns:wps="http://schemas.microsoft.com/office/word/2010/wordprocessingShape" mc:Ignorable="w14 w15 w16se w16cid w16 w16cex w16sdtdh wp14">
+<w:footnotes xmlns:wpc="http://schemas.microsoft.com/office/word/2010/wordprocessingCanvas" xmlns:cx="http://schemas.microsoft.com/office/drawing/2014/chartex" xmlns:cx1="http://schemas.microsoft.com/office/drawing/2015/9/8/chartex" xmlns:cx2="http://schemas.microsoft.com/office/drawing/2015/10/21/chartex" xmlns:cx3="http://schemas.microsoft.com/office/drawing/2016/5/9/chartex" xmlns:cx4="http://schemas.microsoft.com/office/drawing/2016/5/10/chartex" xmlns:cx5="http://schemas.microsoft.com/office/drawing/2016/5/11/chartex" xmlns:cx6="http://schemas.microsoft.com/office/drawing/2016/5/12/chartex" xmlns:cx7="http://schemas.microsoft.com/office/drawing/2016/5/13/chartex" xmlns:cx8="http://schemas.microsoft.com/office/drawing/2016/5/14/chartex" xmlns:mc="http://schemas.openxmlformats.org/markup-compatibility/2006" xmlns:aink="http://schemas.microsoft.com/office/drawing/2016/ink" xmlns:am3d="http://schemas.microsoft.com/office/drawing/2017/model3d" xmlns:o="urn:schemas-microsoft-com:office:office" xmlns:oel="http://schemas.microsoft.com/office/2019/extlst" xmlns:r="http://schemas.openxmlformats.org/officeDocument/2006/relationships" xmlns:m="http://schemas.openxmlformats.org/officeDocument/2006/math" xmlns:v="urn:schemas-microsoft-com:vml" xmlns:wp14="http://schemas.microsoft.com/office/word/2010/wordprocessingDrawing" xmlns:wp="http://schemas.openxmlformats.org/drawingml/2006/wordprocessingDrawing" xmlns:w10="urn:schemas-microsoft-com:office:word" xmlns:w="http://schemas.openxmlformats.org/wordprocessingml/2006/main" xmlns:w14="http://schemas.microsoft.com/office/word/2010/wordml" xmlns:w15="http://schemas.microsoft.com/office/word/2012/wordml" xmlns:w16cex="http://schemas.microsoft.com/office/word/2018/wordml/cex" xmlns:w16cid="http://schemas.microsoft.com/office/word/2016/wordml/cid" xmlns:w16="http://schemas.microsoft.com/office/word/2018/wordml" xmlns:w16du="http://schemas.microsoft.com/office/word/2023/wordml/word16du" xmlns:w16sdtdh="http://schemas.microsoft.com/office/word/2020/wordml/sdtdatahash" xmlns:w16se="http://schemas.microsoft.com/office/word/2015/wordml/symex" xmlns:wpg="http://schemas.microsoft.com/office/word/2010/wordprocessingGroup" xmlns:wpi="http://schemas.microsoft.com/office/word/2010/wordprocessingInk" xmlns:wne="http://schemas.microsoft.com/office/word/2006/wordml" xmlns:wps="http://schemas.microsoft.com/office/word/2010/wordprocessingShape" mc:Ignorable="w14 w15 w16se w16cid w16 w16cex w16sdtdh w16du wp14">
   <w:footnote w:type="separator" w:id="-1">
     <w:p>
       <w:pPr>
@@ -2704,7 +2701,7 @@
 </file>
 
 <file path=word/header1.xml><?xml version="1.0" encoding="utf-8"?>
-<w:hdr xmlns:wpc="http://schemas.microsoft.com/office/word/2010/wordprocessingCanvas" xmlns:cx="http://schemas.microsoft.com/office/drawing/2014/chartex" xmlns:cx1="http://schemas.microsoft.com/office/drawing/2015/9/8/chartex" xmlns:cx2="http://schemas.microsoft.com/office/drawing/2015/10/21/chartex" xmlns:cx3="http://schemas.microsoft.com/office/drawing/2016/5/9/chartex" xmlns:cx4="http://schemas.microsoft.com/office/drawing/2016/5/10/chartex" xmlns:cx5="http://schemas.microsoft.com/office/drawing/2016/5/11/chartex" xmlns:cx6="http://schemas.microsoft.com/office/drawing/2016/5/12/chartex" xmlns:cx7="http://schemas.microsoft.com/office/drawing/2016/5/13/chartex" xmlns:cx8="http://schemas.microsoft.com/office/drawing/2016/5/14/chartex" xmlns:mc="http://schemas.openxmlformats.org/markup-compatibility/2006" xmlns:aink="http://schemas.microsoft.com/office/drawing/2016/ink" xmlns:am3d="http://schemas.microsoft.com/office/drawing/2017/model3d" xmlns:o="urn:schemas-microsoft-com:office:office" xmlns:oel="http://schemas.microsoft.com/office/2019/extlst" xmlns:r="http://schemas.openxmlformats.org/officeDocument/2006/relationships" xmlns:m="http://schemas.openxmlformats.org/officeDocument/2006/math" xmlns:v="urn:schemas-microsoft-com:vml" xmlns:wp14="http://schemas.microsoft.com/office/word/2010/wordprocessingDrawing" xmlns:wp="http://schemas.openxmlformats.org/drawingml/2006/wordprocessingDrawing" xmlns:w10="urn:schemas-microsoft-com:office:word" xmlns:w="http://schemas.openxmlformats.org/wordprocessingml/2006/main" xmlns:w14="http://schemas.microsoft.com/office/word/2010/wordml" xmlns:w15="http://schemas.microsoft.com/office/word/2012/wordml" xmlns:w16cex="http://schemas.microsoft.com/office/word/2018/wordml/cex" xmlns:w16cid="http://schemas.microsoft.com/office/word/2016/wordml/cid" xmlns:w16="http://schemas.microsoft.com/office/word/2018/wordml" xmlns:w16sdtdh="http://schemas.microsoft.com/office/word/2020/wordml/sdtdatahash" xmlns:w16se="http://schemas.microsoft.com/office/word/2015/wordml/symex" xmlns:wpg="http://schemas.microsoft.com/office/word/2010/wordprocessingGroup" xmlns:wpi="http://schemas.microsoft.com/office/word/2010/wordprocessingInk" xmlns:wne="http://schemas.microsoft.com/office/word/2006/wordml" xmlns:wps="http://schemas.microsoft.com/office/word/2010/wordprocessingShape" mc:Ignorable="w14 w15 w16se w16cid w16 w16cex w16sdtdh wp14">
+<w:hdr xmlns:wpc="http://schemas.microsoft.com/office/word/2010/wordprocessingCanvas" xmlns:cx="http://schemas.microsoft.com/office/drawing/2014/chartex" xmlns:cx1="http://schemas.microsoft.com/office/drawing/2015/9/8/chartex" xmlns:cx2="http://schemas.microsoft.com/office/drawing/2015/10/21/chartex" xmlns:cx3="http://schemas.microsoft.com/office/drawing/2016/5/9/chartex" xmlns:cx4="http://schemas.microsoft.com/office/drawing/2016/5/10/chartex" xmlns:cx5="http://schemas.microsoft.com/office/drawing/2016/5/11/chartex" xmlns:cx6="http://schemas.microsoft.com/office/drawing/2016/5/12/chartex" xmlns:cx7="http://schemas.microsoft.com/office/drawing/2016/5/13/chartex" xmlns:cx8="http://schemas.microsoft.com/office/drawing/2016/5/14/chartex" xmlns:mc="http://schemas.openxmlformats.org/markup-compatibility/2006" xmlns:aink="http://schemas.microsoft.com/office/drawing/2016/ink" xmlns:am3d="http://schemas.microsoft.com/office/drawing/2017/model3d" xmlns:o="urn:schemas-microsoft-com:office:office" xmlns:oel="http://schemas.microsoft.com/office/2019/extlst" xmlns:r="http://schemas.openxmlformats.org/officeDocument/2006/relationships" xmlns:m="http://schemas.openxmlformats.org/officeDocument/2006/math" xmlns:v="urn:schemas-microsoft-com:vml" xmlns:wp14="http://schemas.microsoft.com/office/word/2010/wordprocessingDrawing" xmlns:wp="http://schemas.openxmlformats.org/drawingml/2006/wordprocessingDrawing" xmlns:w10="urn:schemas-microsoft-com:office:word" xmlns:w="http://schemas.openxmlformats.org/wordprocessingml/2006/main" xmlns:w14="http://schemas.microsoft.com/office/word/2010/wordml" xmlns:w15="http://schemas.microsoft.com/office/word/2012/wordml" xmlns:w16cex="http://schemas.microsoft.com/office/word/2018/wordml/cex" xmlns:w16cid="http://schemas.microsoft.com/office/word/2016/wordml/cid" xmlns:w16="http://schemas.microsoft.com/office/word/2018/wordml" xmlns:w16du="http://schemas.microsoft.com/office/word/2023/wordml/word16du" xmlns:w16sdtdh="http://schemas.microsoft.com/office/word/2020/wordml/sdtdatahash" xmlns:w16se="http://schemas.microsoft.com/office/word/2015/wordml/symex" xmlns:wpg="http://schemas.microsoft.com/office/word/2010/wordprocessingGroup" xmlns:wpi="http://schemas.microsoft.com/office/word/2010/wordprocessingInk" xmlns:wne="http://schemas.microsoft.com/office/word/2006/wordml" xmlns:wps="http://schemas.microsoft.com/office/word/2010/wordprocessingShape" mc:Ignorable="w14 w15 w16se w16cid w16 w16cex w16sdtdh w16du wp14">
   <w:p>
     <w:pPr>
       <w:pStyle w:val="Header"/>
@@ -2714,7 +2711,7 @@
 </file>
 
 <file path=word/header2.xml><?xml version="1.0" encoding="utf-8"?>
-<w:hdr xmlns:wpc="http://schemas.microsoft.com/office/word/2010/wordprocessingCanvas" xmlns:cx="http://schemas.microsoft.com/office/drawing/2014/chartex" xmlns:cx1="http://schemas.microsoft.com/office/drawing/2015/9/8/chartex" xmlns:cx2="http://schemas.microsoft.com/office/drawing/2015/10/21/chartex" xmlns:cx3="http://schemas.microsoft.com/office/drawing/2016/5/9/chartex" xmlns:cx4="http://schemas.microsoft.com/office/drawing/2016/5/10/chartex" xmlns:cx5="http://schemas.microsoft.com/office/drawing/2016/5/11/chartex" xmlns:cx6="http://schemas.microsoft.com/office/drawing/2016/5/12/chartex" xmlns:cx7="http://schemas.microsoft.com/office/drawing/2016/5/13/chartex" xmlns:cx8="http://schemas.microsoft.com/office/drawing/2016/5/14/chartex" xmlns:mc="http://schemas.openxmlformats.org/markup-compatibility/2006" xmlns:aink="http://schemas.microsoft.com/office/drawing/2016/ink" xmlns:am3d="http://schemas.microsoft.com/office/drawing/2017/model3d" xmlns:o="urn:schemas-microsoft-com:office:office" xmlns:oel="http://schemas.microsoft.com/office/2019/extlst" xmlns:r="http://schemas.openxmlformats.org/officeDocument/2006/relationships" xmlns:m="http://schemas.openxmlformats.org/officeDocument/2006/math" xmlns:v="urn:schemas-microsoft-com:vml" xmlns:wp14="http://schemas.microsoft.com/office/word/2010/wordprocessingDrawing" xmlns:wp="http://schemas.openxmlformats.org/drawingml/2006/wordprocessingDrawing" xmlns:w10="urn:schemas-microsoft-com:office:word" xmlns:w="http://schemas.openxmlformats.org/wordprocessingml/2006/main" xmlns:w14="http://schemas.microsoft.com/office/word/2010/wordml" xmlns:w15="http://schemas.microsoft.com/office/word/2012/wordml" xmlns:w16cex="http://schemas.microsoft.com/office/word/2018/wordml/cex" xmlns:w16cid="http://schemas.microsoft.com/office/word/2016/wordml/cid" xmlns:w16="http://schemas.microsoft.com/office/word/2018/wordml" xmlns:w16sdtdh="http://schemas.microsoft.com/office/word/2020/wordml/sdtdatahash" xmlns:w16se="http://schemas.microsoft.com/office/word/2015/wordml/symex" xmlns:wpg="http://schemas.microsoft.com/office/word/2010/wordprocessingGroup" xmlns:wpi="http://schemas.microsoft.com/office/word/2010/wordprocessingInk" xmlns:wne="http://schemas.microsoft.com/office/word/2006/wordml" xmlns:wps="http://schemas.microsoft.com/office/word/2010/wordprocessingShape" mc:Ignorable="w14 w15 w16se w16cid w16 w16cex w16sdtdh wp14">
+<w:hdr xmlns:wpc="http://schemas.microsoft.com/office/word/2010/wordprocessingCanvas" xmlns:cx="http://schemas.microsoft.com/office/drawing/2014/chartex" xmlns:cx1="http://schemas.microsoft.com/office/drawing/2015/9/8/chartex" xmlns:cx2="http://schemas.microsoft.com/office/drawing/2015/10/21/chartex" xmlns:cx3="http://schemas.microsoft.com/office/drawing/2016/5/9/chartex" xmlns:cx4="http://schemas.microsoft.com/office/drawing/2016/5/10/chartex" xmlns:cx5="http://schemas.microsoft.com/office/drawing/2016/5/11/chartex" xmlns:cx6="http://schemas.microsoft.com/office/drawing/2016/5/12/chartex" xmlns:cx7="http://schemas.microsoft.com/office/drawing/2016/5/13/chartex" xmlns:cx8="http://schemas.microsoft.com/office/drawing/2016/5/14/chartex" xmlns:mc="http://schemas.openxmlformats.org/markup-compatibility/2006" xmlns:aink="http://schemas.microsoft.com/office/drawing/2016/ink" xmlns:am3d="http://schemas.microsoft.com/office/drawing/2017/model3d" xmlns:o="urn:schemas-microsoft-com:office:office" xmlns:oel="http://schemas.microsoft.com/office/2019/extlst" xmlns:r="http://schemas.openxmlformats.org/officeDocument/2006/relationships" xmlns:m="http://schemas.openxmlformats.org/officeDocument/2006/math" xmlns:v="urn:schemas-microsoft-com:vml" xmlns:wp14="http://schemas.microsoft.com/office/word/2010/wordprocessingDrawing" xmlns:wp="http://schemas.openxmlformats.org/drawingml/2006/wordprocessingDrawing" xmlns:w10="urn:schemas-microsoft-com:office:word" xmlns:w="http://schemas.openxmlformats.org/wordprocessingml/2006/main" xmlns:w14="http://schemas.microsoft.com/office/word/2010/wordml" xmlns:w15="http://schemas.microsoft.com/office/word/2012/wordml" xmlns:w16cex="http://schemas.microsoft.com/office/word/2018/wordml/cex" xmlns:w16cid="http://schemas.microsoft.com/office/word/2016/wordml/cid" xmlns:w16="http://schemas.microsoft.com/office/word/2018/wordml" xmlns:w16du="http://schemas.microsoft.com/office/word/2023/wordml/word16du" xmlns:w16sdtdh="http://schemas.microsoft.com/office/word/2020/wordml/sdtdatahash" xmlns:w16se="http://schemas.microsoft.com/office/word/2015/wordml/symex" xmlns:wpg="http://schemas.microsoft.com/office/word/2010/wordprocessingGroup" xmlns:wpi="http://schemas.microsoft.com/office/word/2010/wordprocessingInk" xmlns:wne="http://schemas.microsoft.com/office/word/2006/wordml" xmlns:wps="http://schemas.microsoft.com/office/word/2010/wordprocessingShape" mc:Ignorable="w14 w15 w16se w16cid w16 w16cex w16sdtdh w16du wp14">
   <w:p>
     <w:pPr>
       <w:pStyle w:val="Header"/>
@@ -2777,7 +2774,7 @@
 </file>
 
 <file path=word/header3.xml><?xml version="1.0" encoding="utf-8"?>
-<w:hdr xmlns:wpc="http://schemas.microsoft.com/office/word/2010/wordprocessingCanvas" xmlns:cx="http://schemas.microsoft.com/office/drawing/2014/chartex" xmlns:cx1="http://schemas.microsoft.com/office/drawing/2015/9/8/chartex" xmlns:cx2="http://schemas.microsoft.com/office/drawing/2015/10/21/chartex" xmlns:cx3="http://schemas.microsoft.com/office/drawing/2016/5/9/chartex" xmlns:cx4="http://schemas.microsoft.com/office/drawing/2016/5/10/chartex" xmlns:cx5="http://schemas.microsoft.com/office/drawing/2016/5/11/chartex" xmlns:cx6="http://schemas.microsoft.com/office/drawing/2016/5/12/chartex" xmlns:cx7="http://schemas.microsoft.com/office/drawing/2016/5/13/chartex" xmlns:cx8="http://schemas.microsoft.com/office/drawing/2016/5/14/chartex" xmlns:mc="http://schemas.openxmlformats.org/markup-compatibility/2006" xmlns:aink="http://schemas.microsoft.com/office/drawing/2016/ink" xmlns:am3d="http://schemas.microsoft.com/office/drawing/2017/model3d" xmlns:o="urn:schemas-microsoft-com:office:office" xmlns:oel="http://schemas.microsoft.com/office/2019/extlst" xmlns:r="http://schemas.openxmlformats.org/officeDocument/2006/relationships" xmlns:m="http://schemas.openxmlformats.org/officeDocument/2006/math" xmlns:v="urn:schemas-microsoft-com:vml" xmlns:wp14="http://schemas.microsoft.com/office/word/2010/wordprocessingDrawing" xmlns:wp="http://schemas.openxmlformats.org/drawingml/2006/wordprocessingDrawing" xmlns:w10="urn:schemas-microsoft-com:office:word" xmlns:w="http://schemas.openxmlformats.org/wordprocessingml/2006/main" xmlns:w14="http://schemas.microsoft.com/office/word/2010/wordml" xmlns:w15="http://schemas.microsoft.com/office/word/2012/wordml" xmlns:w16cex="http://schemas.microsoft.com/office/word/2018/wordml/cex" xmlns:w16cid="http://schemas.microsoft.com/office/word/2016/wordml/cid" xmlns:w16="http://schemas.microsoft.com/office/word/2018/wordml" xmlns:w16sdtdh="http://schemas.microsoft.com/office/word/2020/wordml/sdtdatahash" xmlns:w16se="http://schemas.microsoft.com/office/word/2015/wordml/symex" xmlns:wpg="http://schemas.microsoft.com/office/word/2010/wordprocessingGroup" xmlns:wpi="http://schemas.microsoft.com/office/word/2010/wordprocessingInk" xmlns:wne="http://schemas.microsoft.com/office/word/2006/wordml" xmlns:wps="http://schemas.microsoft.com/office/word/2010/wordprocessingShape" mc:Ignorable="w14 w15 w16se w16cid w16 w16cex w16sdtdh wp14">
+<w:hdr xmlns:wpc="http://schemas.microsoft.com/office/word/2010/wordprocessingCanvas" xmlns:cx="http://schemas.microsoft.com/office/drawing/2014/chartex" xmlns:cx1="http://schemas.microsoft.com/office/drawing/2015/9/8/chartex" xmlns:cx2="http://schemas.microsoft.com/office/drawing/2015/10/21/chartex" xmlns:cx3="http://schemas.microsoft.com/office/drawing/2016/5/9/chartex" xmlns:cx4="http://schemas.microsoft.com/office/drawing/2016/5/10/chartex" xmlns:cx5="http://schemas.microsoft.com/office/drawing/2016/5/11/chartex" xmlns:cx6="http://schemas.microsoft.com/office/drawing/2016/5/12/chartex" xmlns:cx7="http://schemas.microsoft.com/office/drawing/2016/5/13/chartex" xmlns:cx8="http://schemas.microsoft.com/office/drawing/2016/5/14/chartex" xmlns:mc="http://schemas.openxmlformats.org/markup-compatibility/2006" xmlns:aink="http://schemas.microsoft.com/office/drawing/2016/ink" xmlns:am3d="http://schemas.microsoft.com/office/drawing/2017/model3d" xmlns:o="urn:schemas-microsoft-com:office:office" xmlns:oel="http://schemas.microsoft.com/office/2019/extlst" xmlns:r="http://schemas.openxmlformats.org/officeDocument/2006/relationships" xmlns:m="http://schemas.openxmlformats.org/officeDocument/2006/math" xmlns:v="urn:schemas-microsoft-com:vml" xmlns:wp14="http://schemas.microsoft.com/office/word/2010/wordprocessingDrawing" xmlns:wp="http://schemas.openxmlformats.org/drawingml/2006/wordprocessingDrawing" xmlns:w10="urn:schemas-microsoft-com:office:word" xmlns:w="http://schemas.openxmlformats.org/wordprocessingml/2006/main" xmlns:w14="http://schemas.microsoft.com/office/word/2010/wordml" xmlns:w15="http://schemas.microsoft.com/office/word/2012/wordml" xmlns:w16cex="http://schemas.microsoft.com/office/word/2018/wordml/cex" xmlns:w16cid="http://schemas.microsoft.com/office/word/2016/wordml/cid" xmlns:w16="http://schemas.microsoft.com/office/word/2018/wordml" xmlns:w16du="http://schemas.microsoft.com/office/word/2023/wordml/word16du" xmlns:w16sdtdh="http://schemas.microsoft.com/office/word/2020/wordml/sdtdatahash" xmlns:w16se="http://schemas.microsoft.com/office/word/2015/wordml/symex" xmlns:wpg="http://schemas.microsoft.com/office/word/2010/wordprocessingGroup" xmlns:wpi="http://schemas.microsoft.com/office/word/2010/wordprocessingInk" xmlns:wne="http://schemas.microsoft.com/office/word/2006/wordml" xmlns:wps="http://schemas.microsoft.com/office/word/2010/wordprocessingShape" mc:Ignorable="w14 w15 w16se w16cid w16 w16cex w16sdtdh w16du wp14">
   <w:p>
     <w:pPr>
       <w:pStyle w:val="Header"/>
@@ -2787,7 +2784,7 @@
 </file>
 
 <file path=word/numbering.xml><?xml version="1.0" encoding="utf-8"?>
-<w:numbering xmlns:wpc="http://schemas.microsoft.com/office/word/2010/wordprocessingCanvas" xmlns:cx="http://schemas.microsoft.com/office/drawing/2014/chartex" xmlns:cx1="http://schemas.microsoft.com/office/drawing/2015/9/8/chartex" xmlns:cx2="http://schemas.microsoft.com/office/drawing/2015/10/21/chartex" xmlns:cx3="http://schemas.microsoft.com/office/drawing/2016/5/9/chartex" xmlns:cx4="http://schemas.microsoft.com/office/drawing/2016/5/10/chartex" xmlns:cx5="http://schemas.microsoft.com/office/drawing/2016/5/11/chartex" xmlns:cx6="http://schemas.microsoft.com/office/drawing/2016/5/12/chartex" xmlns:cx7="http://schemas.microsoft.com/office/drawing/2016/5/13/chartex" xmlns:cx8="http://schemas.microsoft.com/office/drawing/2016/5/14/chartex" xmlns:mc="http://schemas.openxmlformats.org/markup-compatibility/2006" xmlns:aink="http://schemas.microsoft.com/office/drawing/2016/ink" xmlns:am3d="http://schemas.microsoft.com/office/drawing/2017/model3d" xmlns:o="urn:schemas-microsoft-com:office:office" xmlns:oel="http://schemas.microsoft.com/office/2019/extlst" xmlns:r="http://schemas.openxmlformats.org/officeDocument/2006/relationships" xmlns:m="http://schemas.openxmlformats.org/officeDocument/2006/math" xmlns:v="urn:schemas-microsoft-com:vml" xmlns:wp14="http://schemas.microsoft.com/office/word/2010/wordprocessingDrawing" xmlns:wp="http://schemas.openxmlformats.org/drawingml/2006/wordprocessingDrawing" xmlns:w10="urn:schemas-microsoft-com:office:word" xmlns:w="http://schemas.openxmlformats.org/wordprocessingml/2006/main" xmlns:w14="http://schemas.microsoft.com/office/word/2010/wordml" xmlns:w15="http://schemas.microsoft.com/office/word/2012/wordml" xmlns:w16cex="http://schemas.microsoft.com/office/word/2018/wordml/cex" xmlns:w16cid="http://schemas.microsoft.com/office/word/2016/wordml/cid" xmlns:w16="http://schemas.microsoft.com/office/word/2018/wordml" xmlns:w16sdtdh="http://schemas.microsoft.com/office/word/2020/wordml/sdtdatahash" xmlns:w16se="http://schemas.microsoft.com/office/word/2015/wordml/symex" xmlns:wpg="http://schemas.microsoft.com/office/word/2010/wordprocessingGroup" xmlns:wpi="http://schemas.microsoft.com/office/word/2010/wordprocessingInk" xmlns:wne="http://schemas.microsoft.com/office/word/2006/wordml" xmlns:wps="http://schemas.microsoft.com/office/word/2010/wordprocessingShape" mc:Ignorable="w14 w15 w16se w16cid w16 w16cex w16sdtdh wp14">
+<w:numbering xmlns:wpc="http://schemas.microsoft.com/office/word/2010/wordprocessingCanvas" xmlns:cx="http://schemas.microsoft.com/office/drawing/2014/chartex" xmlns:cx1="http://schemas.microsoft.com/office/drawing/2015/9/8/chartex" xmlns:cx2="http://schemas.microsoft.com/office/drawing/2015/10/21/chartex" xmlns:cx3="http://schemas.microsoft.com/office/drawing/2016/5/9/chartex" xmlns:cx4="http://schemas.microsoft.com/office/drawing/2016/5/10/chartex" xmlns:cx5="http://schemas.microsoft.com/office/drawing/2016/5/11/chartex" xmlns:cx6="http://schemas.microsoft.com/office/drawing/2016/5/12/chartex" xmlns:cx7="http://schemas.microsoft.com/office/drawing/2016/5/13/chartex" xmlns:cx8="http://schemas.microsoft.com/office/drawing/2016/5/14/chartex" xmlns:mc="http://schemas.openxmlformats.org/markup-compatibility/2006" xmlns:aink="http://schemas.microsoft.com/office/drawing/2016/ink" xmlns:am3d="http://schemas.microsoft.com/office/drawing/2017/model3d" xmlns:o="urn:schemas-microsoft-com:office:office" xmlns:oel="http://schemas.microsoft.com/office/2019/extlst" xmlns:r="http://schemas.openxmlformats.org/officeDocument/2006/relationships" xmlns:m="http://schemas.openxmlformats.org/officeDocument/2006/math" xmlns:v="urn:schemas-microsoft-com:vml" xmlns:wp14="http://schemas.microsoft.com/office/word/2010/wordprocessingDrawing" xmlns:wp="http://schemas.openxmlformats.org/drawingml/2006/wordprocessingDrawing" xmlns:w10="urn:schemas-microsoft-com:office:word" xmlns:w="http://schemas.openxmlformats.org/wordprocessingml/2006/main" xmlns:w14="http://schemas.microsoft.com/office/word/2010/wordml" xmlns:w15="http://schemas.microsoft.com/office/word/2012/wordml" xmlns:w16cex="http://schemas.microsoft.com/office/word/2018/wordml/cex" xmlns:w16cid="http://schemas.microsoft.com/office/word/2016/wordml/cid" xmlns:w16="http://schemas.microsoft.com/office/word/2018/wordml" xmlns:w16du="http://schemas.microsoft.com/office/word/2023/wordml/word16du" xmlns:w16sdtdh="http://schemas.microsoft.com/office/word/2020/wordml/sdtdatahash" xmlns:w16se="http://schemas.microsoft.com/office/word/2015/wordml/symex" xmlns:wpg="http://schemas.microsoft.com/office/word/2010/wordprocessingGroup" xmlns:wpi="http://schemas.microsoft.com/office/word/2010/wordprocessingInk" xmlns:wne="http://schemas.microsoft.com/office/word/2006/wordml" xmlns:wps="http://schemas.microsoft.com/office/word/2010/wordprocessingShape" mc:Ignorable="w14 w15 w16se w16cid w16 w16cex w16sdtdh w16du wp14">
   <w:abstractNum w:abstractNumId="0" w15:restartNumberingAfterBreak="0">
     <w:nsid w:val="0BB29EDB"/>
     <w:multiLevelType w:val="hybridMultilevel"/>
@@ -5620,7 +5617,7 @@
 </file>
 
 <file path=word/styles.xml><?xml version="1.0" encoding="utf-8"?>
-<w:styles xmlns:mc="http://schemas.openxmlformats.org/markup-compatibility/2006" xmlns:r="http://schemas.openxmlformats.org/officeDocument/2006/relationships" xmlns:w="http://schemas.openxmlformats.org/wordprocessingml/2006/main" xmlns:w14="http://schemas.microsoft.com/office/word/2010/wordml" xmlns:w15="http://schemas.microsoft.com/office/word/2012/wordml" xmlns:w16cex="http://schemas.microsoft.com/office/word/2018/wordml/cex" xmlns:w16cid="http://schemas.microsoft.com/office/word/2016/wordml/cid" xmlns:w16="http://schemas.microsoft.com/office/word/2018/wordml" xmlns:w16sdtdh="http://schemas.microsoft.com/office/word/2020/wordml/sdtdatahash" xmlns:w16se="http://schemas.microsoft.com/office/word/2015/wordml/symex" mc:Ignorable="w14 w15 w16se w16cid w16 w16cex w16sdtdh">
+<w:styles xmlns:mc="http://schemas.openxmlformats.org/markup-compatibility/2006" xmlns:r="http://schemas.openxmlformats.org/officeDocument/2006/relationships" xmlns:w="http://schemas.openxmlformats.org/wordprocessingml/2006/main" xmlns:w14="http://schemas.microsoft.com/office/word/2010/wordml" xmlns:w15="http://schemas.microsoft.com/office/word/2012/wordml" xmlns:w16cex="http://schemas.microsoft.com/office/word/2018/wordml/cex" xmlns:w16cid="http://schemas.microsoft.com/office/word/2016/wordml/cid" xmlns:w16="http://schemas.microsoft.com/office/word/2018/wordml" xmlns:w16du="http://schemas.microsoft.com/office/word/2023/wordml/word16du" xmlns:w16sdtdh="http://schemas.microsoft.com/office/word/2020/wordml/sdtdatahash" xmlns:w16se="http://schemas.microsoft.com/office/word/2015/wordml/symex" mc:Ignorable="w14 w15 w16se w16cid w16 w16cex w16sdtdh w16du">
   <w:docDefaults>
     <w:rPrDefault>
       <w:rPr>
@@ -6871,7 +6868,7 @@
 </file>
 
 <file path=word/glossary/document.xml><?xml version="1.0" encoding="utf-8"?>
-<w:glossaryDocument xmlns:wpc="http://schemas.microsoft.com/office/word/2010/wordprocessingCanvas" xmlns:cx="http://schemas.microsoft.com/office/drawing/2014/chartex" xmlns:cx1="http://schemas.microsoft.com/office/drawing/2015/9/8/chartex" xmlns:cx2="http://schemas.microsoft.com/office/drawing/2015/10/21/chartex" xmlns:cx3="http://schemas.microsoft.com/office/drawing/2016/5/9/chartex" xmlns:cx4="http://schemas.microsoft.com/office/drawing/2016/5/10/chartex" xmlns:cx5="http://schemas.microsoft.com/office/drawing/2016/5/11/chartex" xmlns:cx6="http://schemas.microsoft.com/office/drawing/2016/5/12/chartex" xmlns:cx7="http://schemas.microsoft.com/office/drawing/2016/5/13/chartex" xmlns:cx8="http://schemas.microsoft.com/office/drawing/2016/5/14/chartex" xmlns:mc="http://schemas.openxmlformats.org/markup-compatibility/2006" xmlns:aink="http://schemas.microsoft.com/office/drawing/2016/ink" xmlns:am3d="http://schemas.microsoft.com/office/drawing/2017/model3d" xmlns:o="urn:schemas-microsoft-com:office:office" xmlns:oel="http://schemas.microsoft.com/office/2019/extlst" xmlns:r="http://schemas.openxmlformats.org/officeDocument/2006/relationships" xmlns:m="http://schemas.openxmlformats.org/officeDocument/2006/math" xmlns:v="urn:schemas-microsoft-com:vml" xmlns:wp14="http://schemas.microsoft.com/office/word/2010/wordprocessingDrawing" xmlns:wp="http://schemas.openxmlformats.org/drawingml/2006/wordprocessingDrawing" xmlns:w10="urn:schemas-microsoft-com:office:word" xmlns:w="http://schemas.openxmlformats.org/wordprocessingml/2006/main" xmlns:w14="http://schemas.microsoft.com/office/word/2010/wordml" xmlns:w15="http://schemas.microsoft.com/office/word/2012/wordml" xmlns:w16cex="http://schemas.microsoft.com/office/word/2018/wordml/cex" xmlns:w16cid="http://schemas.microsoft.com/office/word/2016/wordml/cid" xmlns:w16="http://schemas.microsoft.com/office/word/2018/wordml" xmlns:w16sdtdh="http://schemas.microsoft.com/office/word/2020/wordml/sdtdatahash" xmlns:w16se="http://schemas.microsoft.com/office/word/2015/wordml/symex" xmlns:wpg="http://schemas.microsoft.com/office/word/2010/wordprocessingGroup" xmlns:wpi="http://schemas.microsoft.com/office/word/2010/wordprocessingInk" xmlns:wne="http://schemas.microsoft.com/office/word/2006/wordml" xmlns:wps="http://schemas.microsoft.com/office/word/2010/wordprocessingShape" mc:Ignorable="w14 w15 w16se w16cid w16 w16cex w16sdtdh wp14">
+<w:glossaryDocument xmlns:wpc="http://schemas.microsoft.com/office/word/2010/wordprocessingCanvas" xmlns:cx="http://schemas.microsoft.com/office/drawing/2014/chartex" xmlns:cx1="http://schemas.microsoft.com/office/drawing/2015/9/8/chartex" xmlns:cx2="http://schemas.microsoft.com/office/drawing/2015/10/21/chartex" xmlns:cx3="http://schemas.microsoft.com/office/drawing/2016/5/9/chartex" xmlns:cx4="http://schemas.microsoft.com/office/drawing/2016/5/10/chartex" xmlns:cx5="http://schemas.microsoft.com/office/drawing/2016/5/11/chartex" xmlns:cx6="http://schemas.microsoft.com/office/drawing/2016/5/12/chartex" xmlns:cx7="http://schemas.microsoft.com/office/drawing/2016/5/13/chartex" xmlns:cx8="http://schemas.microsoft.com/office/drawing/2016/5/14/chartex" xmlns:mc="http://schemas.openxmlformats.org/markup-compatibility/2006" xmlns:aink="http://schemas.microsoft.com/office/drawing/2016/ink" xmlns:am3d="http://schemas.microsoft.com/office/drawing/2017/model3d" xmlns:o="urn:schemas-microsoft-com:office:office" xmlns:oel="http://schemas.microsoft.com/office/2019/extlst" xmlns:r="http://schemas.openxmlformats.org/officeDocument/2006/relationships" xmlns:m="http://schemas.openxmlformats.org/officeDocument/2006/math" xmlns:v="urn:schemas-microsoft-com:vml" xmlns:wp14="http://schemas.microsoft.com/office/word/2010/wordprocessingDrawing" xmlns:wp="http://schemas.openxmlformats.org/drawingml/2006/wordprocessingDrawing" xmlns:w10="urn:schemas-microsoft-com:office:word" xmlns:w="http://schemas.openxmlformats.org/wordprocessingml/2006/main" xmlns:w14="http://schemas.microsoft.com/office/word/2010/wordml" xmlns:w15="http://schemas.microsoft.com/office/word/2012/wordml" xmlns:w16cex="http://schemas.microsoft.com/office/word/2018/wordml/cex" xmlns:w16cid="http://schemas.microsoft.com/office/word/2016/wordml/cid" xmlns:w16="http://schemas.microsoft.com/office/word/2018/wordml" xmlns:w16du="http://schemas.microsoft.com/office/word/2023/wordml/word16du" xmlns:w16sdtdh="http://schemas.microsoft.com/office/word/2020/wordml/sdtdatahash" xmlns:w16se="http://schemas.microsoft.com/office/word/2015/wordml/symex" xmlns:wpg="http://schemas.microsoft.com/office/word/2010/wordprocessingGroup" xmlns:wpi="http://schemas.microsoft.com/office/word/2010/wordprocessingInk" xmlns:wne="http://schemas.microsoft.com/office/word/2006/wordml" xmlns:wps="http://schemas.microsoft.com/office/word/2010/wordprocessingShape" mc:Ignorable="w14 w15 w16se w16cid w16 w16cex w16sdtdh w16du wp14">
   <w:docParts>
     <w:docPart>
       <w:docPartPr>
@@ -6907,7 +6904,7 @@
 </file>
 
 <file path=word/glossary/fontTable.xml><?xml version="1.0" encoding="utf-8"?>
-<w:fonts xmlns:mc="http://schemas.openxmlformats.org/markup-compatibility/2006" xmlns:r="http://schemas.openxmlformats.org/officeDocument/2006/relationships" xmlns:w="http://schemas.openxmlformats.org/wordprocessingml/2006/main" xmlns:w14="http://schemas.microsoft.com/office/word/2010/wordml" xmlns:w15="http://schemas.microsoft.com/office/word/2012/wordml" xmlns:w16cex="http://schemas.microsoft.com/office/word/2018/wordml/cex" xmlns:w16cid="http://schemas.microsoft.com/office/word/2016/wordml/cid" xmlns:w16="http://schemas.microsoft.com/office/word/2018/wordml" xmlns:w16sdtdh="http://schemas.microsoft.com/office/word/2020/wordml/sdtdatahash" xmlns:w16se="http://schemas.microsoft.com/office/word/2015/wordml/symex" mc:Ignorable="w14 w15 w16se w16cid w16 w16cex w16sdtdh">
+<w:fonts xmlns:mc="http://schemas.openxmlformats.org/markup-compatibility/2006" xmlns:r="http://schemas.openxmlformats.org/officeDocument/2006/relationships" xmlns:w="http://schemas.openxmlformats.org/wordprocessingml/2006/main" xmlns:w14="http://schemas.microsoft.com/office/word/2010/wordml" xmlns:w15="http://schemas.microsoft.com/office/word/2012/wordml" xmlns:w16cex="http://schemas.microsoft.com/office/word/2018/wordml/cex" xmlns:w16cid="http://schemas.microsoft.com/office/word/2016/wordml/cid" xmlns:w16="http://schemas.microsoft.com/office/word/2018/wordml" xmlns:w16du="http://schemas.microsoft.com/office/word/2023/wordml/word16du" xmlns:w16sdtdh="http://schemas.microsoft.com/office/word/2020/wordml/sdtdatahash" xmlns:w16se="http://schemas.microsoft.com/office/word/2015/wordml/symex" mc:Ignorable="w14 w15 w16se w16cid w16 w16cex w16sdtdh w16du">
   <w:font w:name="Symbol">
     <w:panose1 w:val="05050102010706020507"/>
     <w:charset w:val="02"/>
@@ -7012,7 +7009,7 @@
 </file>
 
 <file path=word/glossary/settings.xml><?xml version="1.0" encoding="utf-8"?>
-<w:settings xmlns:mc="http://schemas.openxmlformats.org/markup-compatibility/2006" xmlns:o="urn:schemas-microsoft-com:office:office" xmlns:r="http://schemas.openxmlformats.org/officeDocument/2006/relationships" xmlns:m="http://schemas.openxmlformats.org/officeDocument/2006/math" xmlns:v="urn:schemas-microsoft-com:vml" xmlns:w10="urn:schemas-microsoft-com:office:word" xmlns:w="http://schemas.openxmlformats.org/wordprocessingml/2006/main" xmlns:w14="http://schemas.microsoft.com/office/word/2010/wordml" xmlns:w15="http://schemas.microsoft.com/office/word/2012/wordml" xmlns:w16cex="http://schemas.microsoft.com/office/word/2018/wordml/cex" xmlns:w16cid="http://schemas.microsoft.com/office/word/2016/wordml/cid" xmlns:w16="http://schemas.microsoft.com/office/word/2018/wordml" xmlns:w16sdtdh="http://schemas.microsoft.com/office/word/2020/wordml/sdtdatahash" xmlns:w16se="http://schemas.microsoft.com/office/word/2015/wordml/symex" xmlns:sl="http://schemas.openxmlformats.org/schemaLibrary/2006/main" mc:Ignorable="w14 w15 w16se w16cid w16 w16cex w16sdtdh">
+<w:settings xmlns:mc="http://schemas.openxmlformats.org/markup-compatibility/2006" xmlns:o="urn:schemas-microsoft-com:office:office" xmlns:r="http://schemas.openxmlformats.org/officeDocument/2006/relationships" xmlns:m="http://schemas.openxmlformats.org/officeDocument/2006/math" xmlns:v="urn:schemas-microsoft-com:vml" xmlns:w10="urn:schemas-microsoft-com:office:word" xmlns:w="http://schemas.openxmlformats.org/wordprocessingml/2006/main" xmlns:w14="http://schemas.microsoft.com/office/word/2010/wordml" xmlns:w15="http://schemas.microsoft.com/office/word/2012/wordml" xmlns:w16cex="http://schemas.microsoft.com/office/word/2018/wordml/cex" xmlns:w16cid="http://schemas.microsoft.com/office/word/2016/wordml/cid" xmlns:w16="http://schemas.microsoft.com/office/word/2018/wordml" xmlns:w16du="http://schemas.microsoft.com/office/word/2023/wordml/word16du" xmlns:w16sdtdh="http://schemas.microsoft.com/office/word/2020/wordml/sdtdatahash" xmlns:w16se="http://schemas.microsoft.com/office/word/2015/wordml/symex" xmlns:sl="http://schemas.openxmlformats.org/schemaLibrary/2006/main" mc:Ignorable="w14 w15 w16se w16cid w16 w16cex w16sdtdh w16du">
   <w:view w:val="normal"/>
   <w:bordersDoNotSurroundHeader/>
   <w:bordersDoNotSurroundFooter/>
@@ -7045,6 +7042,7 @@
     <w:rsid w:val="00AC7DA1"/>
     <w:rsid w:val="00D41E5E"/>
     <w:rsid w:val="00E323F0"/>
+    <w:rsid w:val="00F8072F"/>
   </w:rsids>
   <m:mathPr>
     <m:mathFont m:val="Cambria Math"/>
@@ -7068,7 +7066,7 @@
 </file>
 
 <file path=word/glossary/styles.xml><?xml version="1.0" encoding="utf-8"?>
-<w:styles xmlns:mc="http://schemas.openxmlformats.org/markup-compatibility/2006" xmlns:r="http://schemas.openxmlformats.org/officeDocument/2006/relationships" xmlns:w="http://schemas.openxmlformats.org/wordprocessingml/2006/main" xmlns:w14="http://schemas.microsoft.com/office/word/2010/wordml" xmlns:w15="http://schemas.microsoft.com/office/word/2012/wordml" xmlns:w16cex="http://schemas.microsoft.com/office/word/2018/wordml/cex" xmlns:w16cid="http://schemas.microsoft.com/office/word/2016/wordml/cid" xmlns:w16="http://schemas.microsoft.com/office/word/2018/wordml" xmlns:w16sdtdh="http://schemas.microsoft.com/office/word/2020/wordml/sdtdatahash" xmlns:w16se="http://schemas.microsoft.com/office/word/2015/wordml/symex" mc:Ignorable="w14 w15 w16se w16cid w16 w16cex w16sdtdh">
+<w:styles xmlns:mc="http://schemas.openxmlformats.org/markup-compatibility/2006" xmlns:r="http://schemas.openxmlformats.org/officeDocument/2006/relationships" xmlns:w="http://schemas.openxmlformats.org/wordprocessingml/2006/main" xmlns:w14="http://schemas.microsoft.com/office/word/2010/wordml" xmlns:w15="http://schemas.microsoft.com/office/word/2012/wordml" xmlns:w16cex="http://schemas.microsoft.com/office/word/2018/wordml/cex" xmlns:w16cid="http://schemas.microsoft.com/office/word/2016/wordml/cid" xmlns:w16="http://schemas.microsoft.com/office/word/2018/wordml" xmlns:w16du="http://schemas.microsoft.com/office/word/2023/wordml/word16du" xmlns:w16sdtdh="http://schemas.microsoft.com/office/word/2020/wordml/sdtdatahash" xmlns:w16se="http://schemas.microsoft.com/office/word/2015/wordml/symex" mc:Ignorable="w14 w15 w16se w16cid w16 w16cex w16sdtdh w16du">
   <w:docDefaults>
     <w:rPrDefault>
       <w:rPr>
@@ -7505,7 +7503,7 @@
 </file>
 
 <file path=word/glossary/webSettings.xml><?xml version="1.0" encoding="utf-8"?>
-<w:webSettings xmlns:mc="http://schemas.openxmlformats.org/markup-compatibility/2006" xmlns:r="http://schemas.openxmlformats.org/officeDocument/2006/relationships" xmlns:w="http://schemas.openxmlformats.org/wordprocessingml/2006/main" xmlns:w14="http://schemas.microsoft.com/office/word/2010/wordml" xmlns:w15="http://schemas.microsoft.com/office/word/2012/wordml" xmlns:w16cex="http://schemas.microsoft.com/office/word/2018/wordml/cex" xmlns:w16cid="http://schemas.microsoft.com/office/word/2016/wordml/cid" xmlns:w16="http://schemas.microsoft.com/office/word/2018/wordml" xmlns:w16sdtdh="http://schemas.microsoft.com/office/word/2020/wordml/sdtdatahash" xmlns:w16se="http://schemas.microsoft.com/office/word/2015/wordml/symex" mc:Ignorable="w14 w15 w16se w16cid w16 w16cex w16sdtdh">
+<w:webSettings xmlns:mc="http://schemas.openxmlformats.org/markup-compatibility/2006" xmlns:r="http://schemas.openxmlformats.org/officeDocument/2006/relationships" xmlns:w="http://schemas.openxmlformats.org/wordprocessingml/2006/main" xmlns:w14="http://schemas.microsoft.com/office/word/2010/wordml" xmlns:w15="http://schemas.microsoft.com/office/word/2012/wordml" xmlns:w16cex="http://schemas.microsoft.com/office/word/2018/wordml/cex" xmlns:w16cid="http://schemas.microsoft.com/office/word/2016/wordml/cid" xmlns:w16="http://schemas.microsoft.com/office/word/2018/wordml" xmlns:w16du="http://schemas.microsoft.com/office/word/2023/wordml/word16du" xmlns:w16sdtdh="http://schemas.microsoft.com/office/word/2020/wordml/sdtdatahash" xmlns:w16se="http://schemas.microsoft.com/office/word/2015/wordml/symex" mc:Ignorable="w14 w15 w16se w16cid w16 w16cex w16sdtdh w16du">
   <w:optimizeForBrowser/>
   <w:allowPNG/>
 </w:webSettings>
@@ -7713,6 +7711,10 @@
 </file>
 
 <file path=customXml/item1.xml><?xml version="1.0" encoding="utf-8"?>
+<b:Sources xmlns:b="http://schemas.openxmlformats.org/officeDocument/2006/bibliography" xmlns="http://schemas.openxmlformats.org/officeDocument/2006/bibliography" SelectedStyle="\APASixthEditionOfficeOnline.xsl" StyleName="APA" Version="6"/>
+</file>
+
+<file path=customXml/item2.xml><?xml version="1.0" encoding="utf-8"?>
 <ct:contentTypeSchema xmlns:ct="http://schemas.microsoft.com/office/2006/metadata/contentType" xmlns:ma="http://schemas.microsoft.com/office/2006/metadata/properties/metaAttributes" ct:_="" ma:_="" ma:contentTypeName="Document" ma:contentTypeID="0x010100364D73228578DF4DB485C574B69A0DE9" ma:contentTypeVersion="18" ma:contentTypeDescription="Create a new document." ma:contentTypeScope="" ma:versionID="391f28149ccb261e6cc65b9b748bf637">
   <xsd:schema xmlns:xsd="http://www.w3.org/2001/XMLSchema" xmlns:xs="http://www.w3.org/2001/XMLSchema" xmlns:p="http://schemas.microsoft.com/office/2006/metadata/properties" xmlns:ns2="5433951f-06c3-4618-8b57-3de8e57a9660" xmlns:ns3="7998ff36-f67b-497d-9ba5-0737ce74e881" targetNamespace="http://schemas.microsoft.com/office/2006/metadata/properties" ma:root="true" ma:fieldsID="eec33596e4f09dcb5279491d0c8ef3a6" ns2:_="" ns3:_="">
     <xsd:import namespace="5433951f-06c3-4618-8b57-3de8e57a9660"/>
@@ -7974,11 +7976,16 @@
 </ct:contentTypeSchema>
 </file>
 
-<file path=customXml/item2.xml><?xml version="1.0" encoding="utf-8"?>
-<b:Sources xmlns:b="http://schemas.openxmlformats.org/officeDocument/2006/bibliography" xmlns="http://schemas.openxmlformats.org/officeDocument/2006/bibliography" SelectedStyle="\APASixthEditionOfficeOnline.xsl" StyleName="APA" Version="6"/>
+<file path=customXml/item3.xml><?xml version="1.0" encoding="utf-8"?>
+<?mso-contentType ?>
+<FormTemplates xmlns="http://schemas.microsoft.com/sharepoint/v3/contenttype/forms">
+  <Display>DocumentLibraryForm</Display>
+  <Edit>DocumentLibraryForm</Edit>
+  <New>DocumentLibraryForm</New>
+</FormTemplates>
 </file>
 
-<file path=customXml/item3.xml><?xml version="1.0" encoding="utf-8"?>
+<file path=customXml/item4.xml><?xml version="1.0" encoding="utf-8"?>
 <p:properties xmlns:p="http://schemas.microsoft.com/office/2006/metadata/properties" xmlns:xsi="http://www.w3.org/2001/XMLSchema-instance" xmlns:pc="http://schemas.microsoft.com/office/infopath/2007/PartnerControls">
   <documentManagement>
     <TaxCatchAll xmlns="7998ff36-f67b-497d-9ba5-0737ce74e881" xsi:nil="true"/>
@@ -8000,16 +8007,15 @@
 </p:properties>
 </file>
 
-<file path=customXml/item4.xml><?xml version="1.0" encoding="utf-8"?>
-<?mso-contentType ?>
-<FormTemplates xmlns="http://schemas.microsoft.com/sharepoint/v3/contenttype/forms">
-  <Display>DocumentLibraryForm</Display>
-  <Edit>DocumentLibraryForm</Edit>
-  <New>DocumentLibraryForm</New>
-</FormTemplates>
+<file path=customXml/itemProps1.xml><?xml version="1.0" encoding="utf-8"?>
+<ds:datastoreItem xmlns:ds="http://schemas.openxmlformats.org/officeDocument/2006/customXml" ds:itemID="{9249CB64-6C3E-4DD5-9FCB-4DE4BBB0D28C}">
+  <ds:schemaRefs>
+    <ds:schemaRef ds:uri="http://schemas.openxmlformats.org/officeDocument/2006/bibliography"/>
+  </ds:schemaRefs>
+</ds:datastoreItem>
 </file>
 
-<file path=customXml/itemProps1.xml><?xml version="1.0" encoding="utf-8"?>
+<file path=customXml/itemProps2.xml><?xml version="1.0" encoding="utf-8"?>
 <ds:datastoreItem xmlns:ds="http://schemas.openxmlformats.org/officeDocument/2006/customXml" ds:itemID="{50B4E787-2766-4D15-B174-5B706A930D5A}">
   <ds:schemaRefs>
     <ds:schemaRef ds:uri="http://schemas.microsoft.com/office/2006/metadata/contentType"/>
@@ -8028,15 +8034,15 @@
 </ds:datastoreItem>
 </file>
 
-<file path=customXml/itemProps2.xml><?xml version="1.0" encoding="utf-8"?>
-<ds:datastoreItem xmlns:ds="http://schemas.openxmlformats.org/officeDocument/2006/customXml" ds:itemID="{9249CB64-6C3E-4DD5-9FCB-4DE4BBB0D28C}">
+<file path=customXml/itemProps3.xml><?xml version="1.0" encoding="utf-8"?>
+<ds:datastoreItem xmlns:ds="http://schemas.openxmlformats.org/officeDocument/2006/customXml" ds:itemID="{D6FE9B99-6FC0-41D0-993D-F016AF8D16B5}">
   <ds:schemaRefs>
-    <ds:schemaRef ds:uri="http://schemas.openxmlformats.org/officeDocument/2006/bibliography"/>
+    <ds:schemaRef ds:uri="http://schemas.microsoft.com/sharepoint/v3/contenttype/forms"/>
   </ds:schemaRefs>
 </ds:datastoreItem>
 </file>
 
-<file path=customXml/itemProps3.xml><?xml version="1.0" encoding="utf-8"?>
+<file path=customXml/itemProps4.xml><?xml version="1.0" encoding="utf-8"?>
 <ds:datastoreItem xmlns:ds="http://schemas.openxmlformats.org/officeDocument/2006/customXml" ds:itemID="{73BD902E-8FEF-4006-B52D-68ABF82ACAD5}">
   <ds:schemaRefs>
     <ds:schemaRef ds:uri="http://schemas.microsoft.com/office/2006/metadata/properties"/>
@@ -8045,12 +8051,4 @@
     <ds:schemaRef ds:uri="5433951f-06c3-4618-8b57-3de8e57a9660"/>
   </ds:schemaRefs>
 </ds:datastoreItem>
-</file>
-
-<file path=customXml/itemProps4.xml><?xml version="1.0" encoding="utf-8"?>
-<ds:datastoreItem xmlns:ds="http://schemas.openxmlformats.org/officeDocument/2006/customXml" ds:itemID="{D6FE9B99-6FC0-41D0-993D-F016AF8D16B5}">
-  <ds:schemaRefs>
-    <ds:schemaRef ds:uri="http://schemas.microsoft.com/sharepoint/v3/contenttype/forms"/>
-  </ds:schemaRefs>
-</ds:datastoreItem>
 </file>
</xml_diff>

<commit_message>
Pedestrian Counts and Bus Stops API update - folium map of overlap locations of pedestrains and bus stops
</commit_message>
<xml_diff>
--- a/datascience/documentation/Instructions for ODSQL_API_v2.1_2024.docx
+++ b/datascience/documentation/Instructions for ODSQL_API_v2.1_2024.docx
@@ -575,9 +575,9 @@
           <w:noProof/>
         </w:rPr>
         <w:drawing>
-          <wp:inline distT="0" distB="0" distL="0" distR="0" wp14:anchorId="1182F8CF" wp14:editId="660913C0">
-            <wp:extent cx="5067300" cy="568124"/>
-            <wp:effectExtent l="0" t="0" r="0" b="3810"/>
+          <wp:inline distT="0" distB="0" distL="0" distR="0" wp14:anchorId="1182F8CF" wp14:editId="4B1E5D41">
+            <wp:extent cx="6456724" cy="723900"/>
+            <wp:effectExtent l="0" t="0" r="1270" b="0"/>
             <wp:docPr id="804069961" name="图片 5" descr="文本&#10;&#10;描述已自动生成"/>
             <wp:cNvGraphicFramePr>
               <a:graphicFrameLocks xmlns:a="http://schemas.openxmlformats.org/drawingml/2006/main" noChangeAspect="1"/>
@@ -603,7 +603,7 @@
                   <pic:spPr bwMode="auto">
                     <a:xfrm>
                       <a:off x="0" y="0"/>
-                      <a:ext cx="5067739" cy="568173"/>
+                      <a:ext cx="6464735" cy="724798"/>
                     </a:xfrm>
                     <a:prstGeom prst="rect">
                       <a:avLst/>
@@ -671,6 +671,12 @@
         </w:rPr>
         <w:t xml:space="preserve">Option 1. Remove API KEY Before Publishing </w:t>
       </w:r>
+      <w:r>
+        <w:rPr>
+          <w:rFonts w:asciiTheme="minorHAnsi" w:hAnsiTheme="minorHAnsi"/>
+        </w:rPr>
+        <w:t>(leave as empty string)</w:t>
+      </w:r>
     </w:p>
     <w:p>
       <w:pPr>
@@ -705,14 +711,13 @@
       <w:r>
         <w:rPr>
           <w:rFonts w:eastAsia="SimSun"/>
-          <w:noProof/>
           <w:lang w:eastAsia="zh-CN"/>
         </w:rPr>
         <w:drawing>
-          <wp:inline distT="0" distB="0" distL="0" distR="0" wp14:anchorId="41835047" wp14:editId="5DA556A5">
-            <wp:extent cx="4293973" cy="2506266"/>
-            <wp:effectExtent l="0" t="0" r="0" b="0"/>
-            <wp:docPr id="2044170210" name="Picture 2" descr="A screenshot of a computer program&#10;&#10;Description automatically generated"/>
+          <wp:inline distT="0" distB="0" distL="0" distR="0" wp14:anchorId="0E6E5DEA" wp14:editId="5160C392">
+            <wp:extent cx="5205773" cy="1935480"/>
+            <wp:effectExtent l="0" t="0" r="0" b="7620"/>
+            <wp:docPr id="1028439681" name="Picture 1" descr="A screenshot of a computer&#10;&#10;Description automatically generated"/>
             <wp:cNvGraphicFramePr>
               <a:graphicFrameLocks xmlns:a="http://schemas.openxmlformats.org/drawingml/2006/main" noChangeAspect="1"/>
             </wp:cNvGraphicFramePr>
@@ -720,29 +725,30 @@
               <a:graphicData uri="http://schemas.openxmlformats.org/drawingml/2006/picture">
                 <pic:pic xmlns:pic="http://schemas.openxmlformats.org/drawingml/2006/picture">
                   <pic:nvPicPr>
-                    <pic:cNvPr id="2044170210" name="Picture 2" descr="A screenshot of a computer program&#10;&#10;Description automatically generated"/>
+                    <pic:cNvPr id="1028439681" name="Picture 1" descr="A screenshot of a computer&#10;&#10;Description automatically generated"/>
                     <pic:cNvPicPr/>
                   </pic:nvPicPr>
-                  <pic:blipFill>
-                    <a:blip r:embed="rId19">
-                      <a:extLst>
-                        <a:ext uri="{28A0092B-C50C-407E-A947-70E740481C1C}">
-                          <a14:useLocalDpi xmlns:a14="http://schemas.microsoft.com/office/drawing/2010/main" val="0"/>
-                        </a:ext>
-                      </a:extLst>
-                    </a:blip>
-                    <a:stretch>
-                      <a:fillRect/>
-                    </a:stretch>
+                  <pic:blipFill rotWithShape="1">
+                    <a:blip r:embed="rId19"/>
+                    <a:srcRect t="31925"/>
+                    <a:stretch/>
                   </pic:blipFill>
-                  <pic:spPr>
+                  <pic:spPr bwMode="auto">
                     <a:xfrm>
                       <a:off x="0" y="0"/>
-                      <a:ext cx="4365380" cy="2547944"/>
+                      <a:ext cx="5219730" cy="1940669"/>
                     </a:xfrm>
                     <a:prstGeom prst="rect">
                       <a:avLst/>
                     </a:prstGeom>
+                    <a:ln>
+                      <a:noFill/>
+                    </a:ln>
+                    <a:extLst>
+                      <a:ext uri="{53640926-AAD7-44D8-BBD7-CCE9431645EC}">
+                        <a14:shadowObscured xmlns:a14="http://schemas.microsoft.com/office/drawing/2010/main"/>
+                      </a:ext>
+                    </a:extLst>
                   </pic:spPr>
                 </pic:pic>
               </a:graphicData>
@@ -750,6 +756,14 @@
           </wp:inline>
         </w:drawing>
       </w:r>
+    </w:p>
+    <w:p>
+      <w:pPr>
+        <w:pStyle w:val="Heading3"/>
+        <w:rPr>
+          <w:rFonts w:asciiTheme="minorHAnsi" w:hAnsiTheme="minorHAnsi"/>
+        </w:rPr>
+      </w:pPr>
     </w:p>
     <w:p>
       <w:pPr>
@@ -908,11 +922,18 @@
           <w:rFonts w:asciiTheme="minorHAnsi" w:hAnsiTheme="minorHAnsi"/>
         </w:rPr>
       </w:pPr>
-      <w:r>
+    </w:p>
+    <w:p>
+      <w:pPr>
+        <w:pStyle w:val="Heading3"/>
         <w:rPr>
           <w:rFonts w:asciiTheme="minorHAnsi" w:hAnsiTheme="minorHAnsi"/>
         </w:rPr>
-        <w:lastRenderedPageBreak/>
+      </w:pPr>
+      <w:r>
+        <w:rPr>
+          <w:rFonts w:asciiTheme="minorHAnsi" w:hAnsiTheme="minorHAnsi"/>
+        </w:rPr>
         <w:t>Option 3. Using Google Cloud Secret Manager</w:t>
       </w:r>
     </w:p>
@@ -1659,9 +1680,9 @@
           <w:lang w:eastAsia="zh-CN"/>
         </w:rPr>
         <w:drawing>
-          <wp:inline distT="0" distB="0" distL="0" distR="0" wp14:anchorId="47AA5279" wp14:editId="6C2ABFCD">
-            <wp:extent cx="6454699" cy="5265876"/>
-            <wp:effectExtent l="0" t="0" r="3810" b="0"/>
+          <wp:inline distT="0" distB="0" distL="0" distR="0" wp14:anchorId="47AA5279" wp14:editId="67FC5DE0">
+            <wp:extent cx="6454140" cy="1082040"/>
+            <wp:effectExtent l="0" t="0" r="3810" b="3810"/>
             <wp:docPr id="1093638526" name="Picture 1" descr="A screenshot of a computer program&#10;&#10;Description automatically generated"/>
             <wp:cNvGraphicFramePr>
               <a:graphicFrameLocks xmlns:a="http://schemas.openxmlformats.org/drawingml/2006/main" noChangeAspect="1"/>
@@ -1673,20 +1694,27 @@
                     <pic:cNvPr id="1093638526" name="Picture 1" descr="A screenshot of a computer program&#10;&#10;Description automatically generated"/>
                     <pic:cNvPicPr/>
                   </pic:nvPicPr>
-                  <pic:blipFill>
+                  <pic:blipFill rotWithShape="1">
                     <a:blip r:embed="rId32"/>
-                    <a:stretch>
-                      <a:fillRect/>
-                    </a:stretch>
+                    <a:srcRect b="79450"/>
+                    <a:stretch/>
                   </pic:blipFill>
-                  <pic:spPr>
+                  <pic:spPr bwMode="auto">
                     <a:xfrm>
                       <a:off x="0" y="0"/>
-                      <a:ext cx="6454699" cy="5265876"/>
+                      <a:ext cx="6454699" cy="1082134"/>
                     </a:xfrm>
                     <a:prstGeom prst="rect">
                       <a:avLst/>
                     </a:prstGeom>
+                    <a:ln>
+                      <a:noFill/>
+                    </a:ln>
+                    <a:extLst>
+                      <a:ext uri="{53640926-AAD7-44D8-BBD7-CCE9431645EC}">
+                        <a14:shadowObscured xmlns:a14="http://schemas.microsoft.com/office/drawing/2010/main"/>
+                      </a:ext>
+                    </a:extLst>
                   </pic:spPr>
                 </pic:pic>
               </a:graphicData>
@@ -1711,15 +1739,13 @@
           <w:bCs/>
           <w:i/>
           <w:iCs/>
-          <w:noProof/>
-          <w:lang w:eastAsia="zh-CN"/>
-        </w:rPr>
-        <w:lastRenderedPageBreak/>
+          <w:lang w:eastAsia="zh-CN"/>
+        </w:rPr>
         <w:drawing>
-          <wp:inline distT="0" distB="0" distL="0" distR="0" wp14:anchorId="37D7CBAF" wp14:editId="78C5973F">
-            <wp:extent cx="6743065" cy="2701925"/>
-            <wp:effectExtent l="0" t="0" r="635" b="3175"/>
-            <wp:docPr id="1644608946" name="Picture 1" descr="A screenshot of a computer&#10;&#10;Description automatically generated"/>
+          <wp:inline distT="0" distB="0" distL="0" distR="0" wp14:anchorId="1D69143F" wp14:editId="1951C348">
+            <wp:extent cx="6271983" cy="5250180"/>
+            <wp:effectExtent l="0" t="0" r="0" b="7620"/>
+            <wp:docPr id="2123969259" name="Picture 1" descr="A screenshot of a computer program&#10;&#10;Description automatically generated"/>
             <wp:cNvGraphicFramePr>
               <a:graphicFrameLocks xmlns:a="http://schemas.openxmlformats.org/drawingml/2006/main" noChangeAspect="1"/>
             </wp:cNvGraphicFramePr>
@@ -1727,7 +1753,7 @@
               <a:graphicData uri="http://schemas.openxmlformats.org/drawingml/2006/picture">
                 <pic:pic xmlns:pic="http://schemas.openxmlformats.org/drawingml/2006/picture">
                   <pic:nvPicPr>
-                    <pic:cNvPr id="1644608946" name="Picture 1" descr="A screenshot of a computer&#10;&#10;Description automatically generated"/>
+                    <pic:cNvPr id="2123969259" name="Picture 1" descr="A screenshot of a computer program&#10;&#10;Description automatically generated"/>
                     <pic:cNvPicPr/>
                   </pic:nvPicPr>
                   <pic:blipFill>
@@ -1739,7 +1765,7 @@
                   <pic:spPr>
                     <a:xfrm>
                       <a:off x="0" y="0"/>
-                      <a:ext cx="6743065" cy="2701925"/>
+                      <a:ext cx="6283933" cy="5260183"/>
                     </a:xfrm>
                     <a:prstGeom prst="rect">
                       <a:avLst/>
@@ -1762,9 +1788,7 @@
           <w:lang w:eastAsia="zh-CN"/>
         </w:rPr>
       </w:pPr>
-    </w:p>
-    <w:p>
-      <w:pPr>
+      <w:r>
         <w:rPr>
           <w:b/>
           <w:bCs/>
@@ -1772,7 +1796,43 @@
           <w:iCs/>
           <w:lang w:eastAsia="zh-CN"/>
         </w:rPr>
-      </w:pPr>
+        <w:lastRenderedPageBreak/>
+        <w:drawing>
+          <wp:inline distT="0" distB="0" distL="0" distR="0" wp14:anchorId="56C715FE" wp14:editId="0BEA7A0C">
+            <wp:extent cx="6743065" cy="3481070"/>
+            <wp:effectExtent l="0" t="0" r="635" b="5080"/>
+            <wp:docPr id="1585052498" name="Picture 1" descr="A screenshot of a computer&#10;&#10;Description automatically generated"/>
+            <wp:cNvGraphicFramePr>
+              <a:graphicFrameLocks xmlns:a="http://schemas.openxmlformats.org/drawingml/2006/main" noChangeAspect="1"/>
+            </wp:cNvGraphicFramePr>
+            <a:graphic xmlns:a="http://schemas.openxmlformats.org/drawingml/2006/main">
+              <a:graphicData uri="http://schemas.openxmlformats.org/drawingml/2006/picture">
+                <pic:pic xmlns:pic="http://schemas.openxmlformats.org/drawingml/2006/picture">
+                  <pic:nvPicPr>
+                    <pic:cNvPr id="1585052498" name="Picture 1" descr="A screenshot of a computer&#10;&#10;Description automatically generated"/>
+                    <pic:cNvPicPr/>
+                  </pic:nvPicPr>
+                  <pic:blipFill>
+                    <a:blip r:embed="rId34"/>
+                    <a:stretch>
+                      <a:fillRect/>
+                    </a:stretch>
+                  </pic:blipFill>
+                  <pic:spPr>
+                    <a:xfrm>
+                      <a:off x="0" y="0"/>
+                      <a:ext cx="6743065" cy="3481070"/>
+                    </a:xfrm>
+                    <a:prstGeom prst="rect">
+                      <a:avLst/>
+                    </a:prstGeom>
+                  </pic:spPr>
+                </pic:pic>
+              </a:graphicData>
+            </a:graphic>
+          </wp:inline>
+        </w:drawing>
+      </w:r>
     </w:p>
     <w:p>
       <w:pPr>
@@ -1912,7 +1972,7 @@
         </w:rPr>
         <w:t xml:space="preserve">`GET </w:t>
       </w:r>
-      <w:hyperlink r:id="rId34" w:history="1">
+      <w:hyperlink r:id="rId35" w:history="1">
         <w:r>
           <w:rPr>
             <w:rStyle w:val="Hyperlink"/>
@@ -1985,7 +2045,7 @@
                     <pic:cNvPicPr/>
                   </pic:nvPicPr>
                   <pic:blipFill>
-                    <a:blip r:embed="rId35">
+                    <a:blip r:embed="rId36">
                       <a:extLst>
                         <a:ext uri="{28A0092B-C50C-407E-A947-70E740481C1C}">
                           <a14:useLocalDpi xmlns:a14="http://schemas.microsoft.com/office/drawing/2010/main" val="0"/>
@@ -2037,34 +2097,6 @@
     </w:p>
     <w:p>
       <w:pPr>
-        <w:rPr>
-          <w:lang w:eastAsia="zh-CN"/>
-        </w:rPr>
-      </w:pPr>
-    </w:p>
-    <w:p>
-      <w:pPr>
-        <w:rPr>
-          <w:lang w:eastAsia="zh-CN"/>
-        </w:rPr>
-      </w:pPr>
-    </w:p>
-    <w:p>
-      <w:pPr>
-        <w:rPr>
-          <w:lang w:eastAsia="zh-CN"/>
-        </w:rPr>
-      </w:pPr>
-    </w:p>
-    <w:p>
-      <w:pPr>
-        <w:rPr>
-          <w:lang w:eastAsia="zh-CN"/>
-        </w:rPr>
-      </w:pPr>
-    </w:p>
-    <w:p>
-      <w:pPr>
         <w:pStyle w:val="Heading3"/>
         <w:rPr>
           <w:rFonts w:asciiTheme="minorHAnsi" w:hAnsiTheme="minorHAnsi"/>
@@ -2115,7 +2147,7 @@
         </w:rPr>
         <w:t xml:space="preserve">`GET </w:t>
       </w:r>
-      <w:hyperlink r:id="rId36" w:history="1">
+      <w:hyperlink r:id="rId37" w:history="1">
         <w:r>
           <w:rPr>
             <w:rStyle w:val="Hyperlink"/>
@@ -2162,7 +2194,7 @@
                     <pic:cNvPicPr/>
                   </pic:nvPicPr>
                   <pic:blipFill>
-                    <a:blip r:embed="rId37">
+                    <a:blip r:embed="rId38">
                       <a:extLst>
                         <a:ext uri="{28A0092B-C50C-407E-A947-70E740481C1C}">
                           <a14:useLocalDpi xmlns:a14="http://schemas.microsoft.com/office/drawing/2010/main" val="0"/>
@@ -2228,12 +2260,20 @@
     <w:p>
       <w:pPr>
         <w:rPr>
+          <w:color w:val="5B9BD5" w:themeColor="accent5"/>
+          <w:lang w:val="en-GB"/>
+        </w:rPr>
+      </w:pPr>
+      <w:r>
+        <w:rPr>
           <w:i/>
           <w:iCs/>
           <w:color w:val="44546A" w:themeColor="text2"/>
           <w:lang w:eastAsia="zh-CN"/>
         </w:rPr>
-      </w:pPr>
+        <w:t>GET/</w:t>
+      </w:r>
+      <w:proofErr w:type="spellStart"/>
       <w:r>
         <w:rPr>
           <w:i/>
@@ -2241,9 +2281,9 @@
           <w:color w:val="44546A" w:themeColor="text2"/>
           <w:lang w:eastAsia="zh-CN"/>
         </w:rPr>
-        <w:t>GET/Catalog/</w:t>
-      </w:r>
-      <w:proofErr w:type="gramStart"/>
+        <w:t>Catalog</w:t>
+      </w:r>
+      <w:proofErr w:type="spellEnd"/>
       <w:r>
         <w:rPr>
           <w:i/>
@@ -2251,33 +2291,44 @@
           <w:color w:val="44546A" w:themeColor="text2"/>
           <w:lang w:eastAsia="zh-CN"/>
         </w:rPr>
-        <w:t>exports</w:t>
-      </w:r>
-      <w:proofErr w:type="gramEnd"/>
-    </w:p>
-    <w:p>
-      <w:pPr>
-        <w:pStyle w:val="Heading5"/>
-        <w:rPr>
-          <w:rFonts w:asciiTheme="minorHAnsi" w:hAnsiTheme="minorHAnsi"/>
+        <w:t>/exports</w:t>
+      </w:r>
+      <w:r>
+        <w:rPr>
+          <w:i/>
+          <w:iCs/>
+          <w:color w:val="44546A" w:themeColor="text2"/>
+          <w:lang w:eastAsia="zh-CN"/>
+        </w:rPr>
+        <w:t xml:space="preserve">                                                                                                                                                                                                                                                                                                                                           </w:t>
+      </w:r>
+      <w:r>
+        <w:rPr>
           <w:color w:val="5B9BD5" w:themeColor="accent5"/>
           <w:lang w:val="en-GB"/>
         </w:rPr>
-      </w:pPr>
-      <w:r>
-        <w:rPr>
-          <w:rFonts w:asciiTheme="minorHAnsi" w:hAnsiTheme="minorHAnsi"/>
+        <w:t>`</w:t>
+      </w:r>
+    </w:p>
+    <w:p>
+      <w:pPr>
+        <w:rPr>
           <w:color w:val="5B9BD5" w:themeColor="accent5"/>
           <w:lang w:val="en-GB"/>
         </w:rPr>
-        <w:lastRenderedPageBreak/>
-        <w:t xml:space="preserve">`GET </w:t>
-      </w:r>
-      <w:hyperlink r:id="rId38" w:history="1">
+      </w:pPr>
+      <w:r>
+        <w:rPr>
+          <w:color w:val="5B9BD5" w:themeColor="accent5"/>
+          <w:lang w:val="en-GB"/>
+        </w:rPr>
+        <w:t xml:space="preserve">GET </w:t>
+      </w:r>
+      <w:hyperlink r:id="rId39" w:history="1">
         <w:r>
           <w:rPr>
             <w:rStyle w:val="Hyperlink"/>
-            <w:rFonts w:asciiTheme="minorHAnsi" w:hAnsiTheme="minorHAnsi" w:cs="AppleSystemUIFont"/>
+            <w:rFonts w:cs="AppleSystemUIFont"/>
             <w:color w:val="5B9BD5" w:themeColor="accent5"/>
             <w:lang w:val="en-GB"/>
           </w:rPr>
@@ -2325,7 +2376,7 @@
                     <pic:cNvPicPr/>
                   </pic:nvPicPr>
                   <pic:blipFill>
-                    <a:blip r:embed="rId39">
+                    <a:blip r:embed="rId40">
                       <a:extLst>
                         <a:ext uri="{28A0092B-C50C-407E-A947-70E740481C1C}">
                           <a14:useLocalDpi xmlns:a14="http://schemas.microsoft.com/office/drawing/2010/main" val="0"/>
@@ -2354,48 +2405,41 @@
     </w:p>
     <w:p>
       <w:pPr>
+        <w:rPr>
+          <w:lang w:val="en-GB"/>
+        </w:rPr>
+      </w:pPr>
+    </w:p>
+    <w:p>
+      <w:pPr>
+        <w:rPr>
+          <w:lang w:val="en-GB"/>
+        </w:rPr>
+      </w:pPr>
+    </w:p>
+    <w:p>
+      <w:pPr>
+        <w:rPr>
+          <w:lang w:eastAsia="zh-CN"/>
+        </w:rPr>
+      </w:pPr>
+    </w:p>
+    <w:p>
+      <w:pPr>
         <w:pStyle w:val="Heading1"/>
+        <w:rPr>
+          <w:rFonts w:asciiTheme="minorHAnsi" w:hAnsiTheme="minorHAnsi"/>
+          <w:lang w:eastAsia="zh-CN"/>
+        </w:rPr>
+      </w:pPr>
+      <w:r>
         <w:rPr>
           <w:rFonts w:asciiTheme="minorHAnsi" w:hAnsiTheme="minorHAnsi"/>
           <w:i/>
           <w:iCs/>
           <w:lang w:eastAsia="zh-CN"/>
         </w:rPr>
-      </w:pPr>
-    </w:p>
-    <w:p>
-      <w:pPr>
-        <w:pStyle w:val="Heading1"/>
-        <w:rPr>
-          <w:rFonts w:asciiTheme="minorHAnsi" w:hAnsiTheme="minorHAnsi"/>
-          <w:i/>
-          <w:iCs/>
-          <w:lang w:eastAsia="zh-CN"/>
-        </w:rPr>
-      </w:pPr>
-    </w:p>
-    <w:p>
-      <w:pPr>
-        <w:rPr>
-          <w:lang w:eastAsia="zh-CN"/>
-        </w:rPr>
-      </w:pPr>
-    </w:p>
-    <w:p>
-      <w:pPr>
-        <w:pStyle w:val="Heading1"/>
-        <w:rPr>
-          <w:rFonts w:asciiTheme="minorHAnsi" w:hAnsiTheme="minorHAnsi"/>
-          <w:lang w:eastAsia="zh-CN"/>
-        </w:rPr>
-      </w:pPr>
-      <w:r>
-        <w:rPr>
-          <w:rFonts w:asciiTheme="minorHAnsi" w:hAnsiTheme="minorHAnsi"/>
-          <w:i/>
-          <w:iCs/>
-          <w:lang w:eastAsia="zh-CN"/>
-        </w:rPr>
+        <w:lastRenderedPageBreak/>
         <w:t>2. records</w:t>
       </w:r>
       <w:r>
@@ -2566,7 +2610,6 @@
           <w:noProof/>
           <w:lang w:eastAsia="zh-CN"/>
         </w:rPr>
-        <w:lastRenderedPageBreak/>
         <w:drawing>
           <wp:inline distT="0" distB="0" distL="0" distR="0" wp14:anchorId="1C763529" wp14:editId="66A8CC49">
             <wp:extent cx="5684537" cy="5679185"/>
@@ -2583,7 +2626,7 @@
                     <pic:cNvPicPr/>
                   </pic:nvPicPr>
                   <pic:blipFill>
-                    <a:blip r:embed="rId40">
+                    <a:blip r:embed="rId41">
                       <a:extLst>
                         <a:ext uri="{28A0092B-C50C-407E-A947-70E740481C1C}">
                           <a14:useLocalDpi xmlns:a14="http://schemas.microsoft.com/office/drawing/2010/main" val="0"/>
@@ -2633,14 +2676,24 @@
       </w:r>
     </w:p>
     <w:p>
-      <w:r>
-        <w:t>Te’ Claire 2024.v1</w:t>
+      <w:proofErr w:type="spellStart"/>
+      <w:r>
+        <w:t>Te</w:t>
+      </w:r>
+      <w:proofErr w:type="spellEnd"/>
+      <w:r>
+        <w:t>’ Claire 2024.v1</w:t>
+      </w:r>
+    </w:p>
+    <w:p>
+      <w:r>
+        <w:t>Alison Collins 2024.v2</w:t>
       </w:r>
     </w:p>
     <w:sectPr>
-      <w:headerReference w:type="even" r:id="rId41"/>
-      <w:headerReference w:type="default" r:id="rId42"/>
-      <w:headerReference w:type="first" r:id="rId43"/>
+      <w:headerReference w:type="even" r:id="rId42"/>
+      <w:headerReference w:type="default" r:id="rId43"/>
+      <w:headerReference w:type="first" r:id="rId44"/>
       <w:pgSz w:w="11906" w:h="16838"/>
       <w:pgMar w:top="567" w:right="720" w:bottom="720" w:left="567" w:header="709" w:footer="709" w:gutter="0"/>
       <w:cols w:space="708"/>
@@ -7033,6 +7086,7 @@
     <w:rsid w:val="00200545"/>
     <w:rsid w:val="002124A3"/>
     <w:rsid w:val="00236667"/>
+    <w:rsid w:val="002448F4"/>
     <w:rsid w:val="00287265"/>
     <w:rsid w:val="002F037C"/>
     <w:rsid w:val="00334F8C"/>
@@ -7042,7 +7096,6 @@
     <w:rsid w:val="00AC7DA1"/>
     <w:rsid w:val="00D41E5E"/>
     <w:rsid w:val="00E323F0"/>
-    <w:rsid w:val="00F8072F"/>
   </w:rsids>
   <m:mathPr>
     <m:mathFont m:val="Cambria Math"/>

</xml_diff>